<commit_message>
feat: Update User doc
</commit_message>
<xml_diff>
--- a/POPAssignment/Appendix 5.6 User Doc.docx
+++ b/POPAssignment/Appendix 5.6 User Doc.docx
@@ -1,24 +1,21 @@
 
 <file path=word/document.xml><?xml version="1.0" encoding="utf-8"?>
-<w:document xmlns:wpc="http://schemas.microsoft.com/office/word/2010/wordprocessingCanvas" xmlns:mc="http://schemas.openxmlformats.org/markup-compatibility/2006" xmlns:o="urn:schemas-microsoft-com:office:office" xmlns:r="http://schemas.openxmlformats.org/officeDocument/2006/relationships" xmlns:m="http://schemas.openxmlformats.org/officeDocument/2006/math" xmlns:v="urn:schemas-microsoft-com:vml" xmlns:wp14="http://schemas.microsoft.com/office/word/2010/wordprocessingDrawing" xmlns:wp="http://schemas.openxmlformats.org/drawingml/2006/wordprocessingDrawing" xmlns:w10="urn:schemas-microsoft-com:office:word" xmlns:w="http://schemas.openxmlformats.org/wordprocessingml/2006/main" xmlns:w14="http://schemas.microsoft.com/office/word/2010/wordml" xmlns:w15="http://schemas.microsoft.com/office/word/2012/wordml" xmlns:wpg="http://schemas.microsoft.com/office/word/2010/wordprocessingGroup" xmlns:wpi="http://schemas.microsoft.com/office/word/2010/wordprocessingInk" xmlns:wne="http://schemas.microsoft.com/office/word/2006/wordml" xmlns:wps="http://schemas.microsoft.com/office/word/2010/wordprocessingShape" mc:Ignorable="w14 w15 wp14">
+<w:document xmlns:o="urn:schemas-microsoft-com:office:office" xmlns:r="http://schemas.openxmlformats.org/officeDocument/2006/relationships" xmlns:v="urn:schemas-microsoft-com:vml" xmlns:w="http://schemas.openxmlformats.org/wordprocessingml/2006/main" xmlns:w10="urn:schemas-microsoft-com:office:word" xmlns:wp="http://schemas.openxmlformats.org/drawingml/2006/wordprocessingDrawing" xmlns:wps="http://schemas.microsoft.com/office/word/2010/wordprocessingShape" xmlns:wpg="http://schemas.microsoft.com/office/word/2010/wordprocessingGroup" xmlns:mc="http://schemas.openxmlformats.org/markup-compatibility/2006" xmlns:wp14="http://schemas.microsoft.com/office/word/2010/wordprocessingDrawing" xmlns:w14="http://schemas.microsoft.com/office/word/2010/wordml" mc:Ignorable="w14 wp14">
   <w:body>
     <w:p>
       <w:pPr>
         <w:pStyle w:val="Title"/>
         <w:jc w:val="center"/>
-      </w:pPr>
-      <w:r>
-        <w:t>Different</w:t>
-      </w:r>
-      <w:r>
-        <w:t xml:space="preserve"> </w:t>
-      </w:r>
-      <w:r>
-        <w:t>Coat</w:t>
-      </w:r>
-    </w:p>
-    <w:p>
-      <w:pPr>
+        <w:rPr/>
+      </w:pPr>
+      <w:r>
+        <w:rPr/>
+        <w:t>Different Coat</w:t>
+      </w:r>
+    </w:p>
+    <w:p>
+      <w:pPr>
+        <w:pStyle w:val="Normal"/>
         <w:jc w:val="center"/>
         <w:rPr>
           <w:sz w:val="32"/>
@@ -30,104 +27,120 @@
           <w:sz w:val="32"/>
           <w:szCs w:val="32"/>
         </w:rPr>
-        <w:t>( User M</w:t>
-      </w:r>
-      <w:r>
-        <w:rPr>
-          <w:sz w:val="32"/>
-          <w:szCs w:val="32"/>
-        </w:rPr>
-        <w:t>anual</w:t>
-      </w:r>
-      <w:r>
-        <w:rPr>
-          <w:sz w:val="32"/>
-          <w:szCs w:val="32"/>
-        </w:rPr>
-        <w:t xml:space="preserve"> )</w:t>
-      </w:r>
-    </w:p>
-    <w:p>
-      <w:pPr>
+        <w:t>( User Manual )</w:t>
+      </w:r>
+    </w:p>
+    <w:p>
+      <w:pPr>
+        <w:pStyle w:val="Normal"/>
         <w:jc w:val="center"/>
         <w:rPr>
           <w:sz w:val="32"/>
           <w:szCs w:val="32"/>
         </w:rPr>
       </w:pPr>
+      <w:r>
+        <w:rPr>
+          <w:sz w:val="32"/>
+          <w:szCs w:val="32"/>
+        </w:rPr>
+      </w:r>
       <w:bookmarkStart w:id="0" w:name="_GoBack"/>
-      <w:bookmarkEnd w:id="0"/>
+      <w:bookmarkStart w:id="1" w:name="_GoBack"/>
+      <w:bookmarkEnd w:id="1"/>
     </w:p>
     <w:p>
       <w:pPr>
         <w:pStyle w:val="Heading2"/>
         <w:ind w:firstLine="720"/>
-      </w:pPr>
-      <w:r>
+        <w:rPr/>
+      </w:pPr>
+      <w:r>
+        <w:rPr/>
         <w:t>This manual explains the basic operation of the "PaintShopMenu" program, hereinafter referred to as the program.</w:t>
       </w:r>
     </w:p>
-    <w:p/>
+    <w:p>
+      <w:pPr>
+        <w:pStyle w:val="Normal"/>
+        <w:rPr/>
+      </w:pPr>
+      <w:r>
+        <w:rPr/>
+      </w:r>
+    </w:p>
     <w:p>
       <w:pPr>
         <w:pStyle w:val="Heading2"/>
-      </w:pPr>
-      <w:r>
+        <w:rPr/>
+      </w:pPr>
+      <w:r>
+        <w:rPr/>
         <w:tab/>
-      </w:r>
-      <w:r>
-        <w:t>How to start</w:t>
-      </w:r>
-      <w:r>
-        <w:t>?</w:t>
-      </w:r>
-    </w:p>
-    <w:p/>
-    <w:p>
-      <w:pPr>
+        <w:t>How to start?</w:t>
+      </w:r>
+    </w:p>
+    <w:p>
+      <w:pPr>
+        <w:pStyle w:val="Normal"/>
+        <w:rPr/>
+      </w:pPr>
+      <w:r>
+        <w:rPr/>
+      </w:r>
+    </w:p>
+    <w:p>
+      <w:pPr>
+        <w:pStyle w:val="Normal"/>
         <w:ind w:firstLine="720"/>
-      </w:pPr>
-      <w:r>
-        <w:t>The program runs in the Java environment. Eclipse is the most common (</w:t>
-      </w:r>
-      <w:hyperlink r:id="rId7" w:history="1">
+        <w:rPr/>
+      </w:pPr>
+      <w:r>
+        <w:rPr/>
+        <w:t xml:space="preserve">The program runs in the Java environment. Eclipse is the most common </w:t>
+      </w:r>
+      <w:r>
+        <w:rPr/>
+        <w:t>IDE</w:t>
+      </w:r>
+      <w:r>
+        <w:rPr/>
+        <w:t xml:space="preserve"> (</w:t>
+      </w:r>
+      <w:hyperlink r:id="rId2">
         <w:r>
           <w:rPr>
-            <w:rStyle w:val="Hyperlink"/>
+            <w:rStyle w:val="InternetLink"/>
           </w:rPr>
           <w:t>https://www.eclipse.org/</w:t>
         </w:r>
       </w:hyperlink>
       <w:r>
-        <w:t xml:space="preserve">). </w:t>
-      </w:r>
-      <w:r>
-        <w:t>Nothing prevents you if you have your favourite environment.</w:t>
-      </w:r>
-      <w:r>
-        <w:t xml:space="preserve"> In Eclipse, select the </w:t>
-      </w:r>
-      <w:r>
-        <w:t xml:space="preserve">"PaintShopMenu" </w:t>
-      </w:r>
-      <w:r>
-        <w:t>class and click the Run button.</w:t>
-      </w:r>
-    </w:p>
-    <w:p>
-      <w:pPr>
+        <w:rPr/>
+        <w:t xml:space="preserve">). Nothing prevents you </w:t>
+      </w:r>
+      <w:r>
+        <w:rPr/>
+        <w:t>to use different IDE</w:t>
+      </w:r>
+      <w:r>
+        <w:rPr/>
+        <w:t xml:space="preserve"> if you have your favourite environment. In Eclipse, select the "PaintShopMenu" class and click the Run button.</w:t>
+      </w:r>
+    </w:p>
+    <w:p>
+      <w:pPr>
+        <w:pStyle w:val="Normal"/>
         <w:ind w:firstLine="720"/>
-      </w:pPr>
-      <w:r>
-        <w:rPr>
-          <w:noProof/>
-          <w:lang w:eastAsia="en-IE"/>
-        </w:rPr>
+        <w:rPr/>
+      </w:pPr>
+      <w:r>
+        <w:rPr/>
         <w:drawing>
-          <wp:inline distT="0" distB="0" distL="0" distR="0" wp14:anchorId="6CD0C13B" wp14:editId="33A691F8">
+          <wp:inline distT="0" distB="9525" distL="0" distR="0">
             <wp:extent cx="4991100" cy="4162425"/>
-            <wp:effectExtent l="0" t="0" r="0" b="9525"/>
-            <wp:docPr id="1" name="Picture 1"/>
+            <wp:effectExtent l="0" t="0" r="0" b="0"/>
+            <wp:docPr id="1" name="Picture 1" descr=""/>
             <wp:cNvGraphicFramePr>
               <a:graphicFrameLocks xmlns:a="http://schemas.openxmlformats.org/drawingml/2006/main" noChangeAspect="1"/>
             </wp:cNvGraphicFramePr>
@@ -135,16 +148,18 @@
               <a:graphicData uri="http://schemas.openxmlformats.org/drawingml/2006/picture">
                 <pic:pic xmlns:pic="http://schemas.openxmlformats.org/drawingml/2006/picture">
                   <pic:nvPicPr>
-                    <pic:cNvPr id="1" name=""/>
-                    <pic:cNvPicPr/>
+                    <pic:cNvPr id="1" name="Picture 1" descr=""/>
+                    <pic:cNvPicPr>
+                      <a:picLocks noChangeAspect="1" noChangeArrowheads="1"/>
+                    </pic:cNvPicPr>
                   </pic:nvPicPr>
                   <pic:blipFill>
-                    <a:blip r:embed="rId8"/>
+                    <a:blip r:embed="rId3"/>
                     <a:stretch>
                       <a:fillRect/>
                     </a:stretch>
                   </pic:blipFill>
-                  <pic:spPr>
+                  <pic:spPr bwMode="auto">
                     <a:xfrm>
                       <a:off x="0" y="0"/>
                       <a:ext cx="4991100" cy="4162425"/>
@@ -162,55 +177,68 @@
     </w:p>
     <w:p>
       <w:pPr>
+        <w:pStyle w:val="Normal"/>
         <w:ind w:firstLine="720"/>
-      </w:pPr>
+        <w:rPr/>
+      </w:pPr>
+      <w:r>
+        <w:rPr/>
+      </w:r>
     </w:p>
     <w:p>
       <w:pPr>
         <w:pStyle w:val="Heading2"/>
-      </w:pPr>
-      <w:r>
+        <w:rPr/>
+      </w:pPr>
+      <w:r>
+        <w:rPr/>
         <w:tab/>
-      </w:r>
-      <w:r>
-        <w:t>What's next</w:t>
-      </w:r>
-      <w:r>
-        <w:t>?</w:t>
-      </w:r>
-    </w:p>
-    <w:p/>
-    <w:p>
-      <w:pPr>
+        <w:t>What's next?</w:t>
+      </w:r>
+    </w:p>
+    <w:p>
+      <w:pPr>
+        <w:pStyle w:val="Normal"/>
+        <w:rPr/>
+      </w:pPr>
+      <w:r>
+        <w:rPr/>
+      </w:r>
+    </w:p>
+    <w:p>
+      <w:pPr>
+        <w:pStyle w:val="Normal"/>
         <w:ind w:firstLine="720"/>
-      </w:pPr>
-      <w:r>
+        <w:rPr/>
+      </w:pPr>
+      <w:r>
+        <w:rPr/>
         <w:t>The program will display the Menu, you only need to enter your choice on the keyboard.</w:t>
       </w:r>
     </w:p>
     <w:p>
-      <w:r>
-        <w:t>If only it is possible, the program will load the previously saved list of clients.</w:t>
-      </w:r>
-      <w:r>
-        <w:t xml:space="preserve"> If not, the program will notify us and create an example list.</w:t>
-      </w:r>
-    </w:p>
-    <w:p>
-      <w:pPr>
+      <w:pPr>
+        <w:pStyle w:val="Normal"/>
+        <w:rPr/>
+      </w:pPr>
+      <w:r>
+        <w:rPr/>
+        <w:t>If  it is possible, the program will load the previously saved list of clients. If not, the program will notify us and create an example list.</w:t>
+      </w:r>
+    </w:p>
+    <w:p>
+      <w:pPr>
+        <w:pStyle w:val="Normal"/>
         <w:ind w:firstLine="720"/>
-      </w:pPr>
-      <w:r>
-        <w:rPr>
-          <w:noProof/>
-          <w:lang w:eastAsia="en-IE"/>
-        </w:rPr>
-        <w:lastRenderedPageBreak/>
+        <w:rPr/>
+      </w:pPr>
+      <w:r>
+        <w:rPr/>
         <w:drawing>
-          <wp:inline distT="0" distB="0" distL="0" distR="0" wp14:anchorId="66CB0A96" wp14:editId="78002888">
+          <wp:inline distT="0" distB="0" distL="0" distR="9525">
             <wp:extent cx="4391025" cy="2286000"/>
-            <wp:effectExtent l="0" t="0" r="9525" b="0"/>
-            <wp:docPr id="2" name="Picture 2"/>
+            <wp:effectExtent l="0" t="0" r="0" b="0"/>
+            <wp:docPr id="2" name="Picture 2" descr=""/>
             <wp:cNvGraphicFramePr>
               <a:graphicFrameLocks xmlns:a="http://schemas.openxmlformats.org/drawingml/2006/main" noChangeAspect="1"/>
             </wp:cNvGraphicFramePr>
@@ -218,16 +246,18 @@
               <a:graphicData uri="http://schemas.openxmlformats.org/drawingml/2006/picture">
                 <pic:pic xmlns:pic="http://schemas.openxmlformats.org/drawingml/2006/picture">
                   <pic:nvPicPr>
-                    <pic:cNvPr id="1" name=""/>
-                    <pic:cNvPicPr/>
+                    <pic:cNvPr id="2" name="Picture 2" descr=""/>
+                    <pic:cNvPicPr>
+                      <a:picLocks noChangeAspect="1" noChangeArrowheads="1"/>
+                    </pic:cNvPicPr>
                   </pic:nvPicPr>
                   <pic:blipFill>
-                    <a:blip r:embed="rId9"/>
+                    <a:blip r:embed="rId4"/>
                     <a:stretch>
                       <a:fillRect/>
                     </a:stretch>
                   </pic:blipFill>
-                  <pic:spPr>
+                  <pic:spPr bwMode="auto">
                     <a:xfrm>
                       <a:off x="0" y="0"/>
                       <a:ext cx="4391025" cy="2286000"/>
@@ -246,51 +276,103 @@
     <w:p>
       <w:pPr>
         <w:pStyle w:val="Heading2"/>
-      </w:pPr>
+        <w:rPr/>
+      </w:pPr>
+      <w:r>
+        <w:rPr/>
+      </w:r>
     </w:p>
     <w:p>
       <w:pPr>
         <w:pStyle w:val="Heading2"/>
         <w:ind w:firstLine="720"/>
-      </w:pPr>
-      <w:r>
+        <w:rPr/>
+      </w:pPr>
+      <w:r>
+        <w:rPr/>
         <w:t>Adding a new client to the list (option 1).</w:t>
       </w:r>
     </w:p>
-    <w:p/>
-    <w:p>
-      <w:pPr>
+    <w:p>
+      <w:pPr>
+        <w:pStyle w:val="Normal"/>
+        <w:rPr/>
+      </w:pPr>
+      <w:r>
+        <w:rPr/>
+      </w:r>
+    </w:p>
+    <w:p>
+      <w:pPr>
+        <w:pStyle w:val="Normal"/>
         <w:ind w:firstLine="720"/>
-      </w:pPr>
-      <w:r>
-        <w:t>After selecting the first option, the program will ask us for some necessary data. On their basis, it will create a new client and add it to the list.</w:t>
-      </w:r>
-      <w:r>
-        <w:t xml:space="preserve"> In addition, the program will display customer data in the format kept in the list.</w:t>
-      </w:r>
-    </w:p>
-    <w:p>
-      <w:pPr>
+        <w:rPr/>
+      </w:pPr>
+      <w:r>
+        <w:rPr/>
+        <w:t>After selecting the first option, the program will ask us for some necessary data. B</w:t>
+      </w:r>
+      <w:r>
+        <w:rPr/>
+        <w:t>ased on that</w:t>
+      </w:r>
+      <w:r>
+        <w:rPr/>
+        <w:t xml:space="preserve"> it will create a new client and add it to the list. In addition, the program will display customer data in the format kept in the list.</w:t>
+      </w:r>
+    </w:p>
+    <w:p>
+      <w:pPr>
+        <w:pStyle w:val="Normal"/>
         <w:ind w:firstLine="720"/>
-      </w:pPr>
-      <w:r>
-        <w:t>Attention. Data is validated and formatted before adding to the list, so it can look different while maintaining its value. This applies first of all to the telephone number.</w:t>
-      </w:r>
-    </w:p>
-    <w:p>
-      <w:pPr>
+        <w:rPr/>
+      </w:pPr>
+      <w:r>
+        <w:rPr/>
+        <w:t xml:space="preserve">Attention. Data is validated and formatted before </w:t>
+      </w:r>
+      <w:r>
+        <w:rPr/>
+        <w:t xml:space="preserve">it is </w:t>
+      </w:r>
+      <w:r>
+        <w:rPr/>
+        <w:t>add</w:t>
+      </w:r>
+      <w:r>
+        <w:rPr/>
+        <w:t xml:space="preserve">ed </w:t>
+      </w:r>
+      <w:r>
+        <w:rPr/>
+        <w:t xml:space="preserve">to the list, so </w:t>
+      </w:r>
+      <w:r>
+        <w:rPr/>
+        <w:t>so regardless of user input proper format will be applied</w:t>
+      </w:r>
+      <w:r>
+        <w:rPr/>
+        <w:t xml:space="preserve">. This applies </w:t>
+      </w:r>
+      <w:r>
+        <w:rPr/>
+        <w:t>to range of input fields in the example below telephone number formating is shown:</w:t>
+      </w:r>
+    </w:p>
+    <w:p>
+      <w:pPr>
+        <w:pStyle w:val="Normal"/>
         <w:ind w:firstLine="720"/>
-      </w:pPr>
-      <w:r>
-        <w:rPr>
-          <w:noProof/>
-          <w:lang w:eastAsia="en-IE"/>
-        </w:rPr>
+        <w:rPr/>
+      </w:pPr>
+      <w:r>
+        <w:rPr/>
         <w:drawing>
-          <wp:inline distT="0" distB="0" distL="0" distR="0" wp14:anchorId="739D2AA2" wp14:editId="7E3FFAB8">
+          <wp:inline distT="0" distB="0" distL="0" distR="9525">
             <wp:extent cx="5076825" cy="3200400"/>
-            <wp:effectExtent l="0" t="0" r="9525" b="0"/>
-            <wp:docPr id="3" name="Picture 3"/>
+            <wp:effectExtent l="0" t="0" r="0" b="0"/>
+            <wp:docPr id="3" name="Picture 3" descr=""/>
             <wp:cNvGraphicFramePr>
               <a:graphicFrameLocks xmlns:a="http://schemas.openxmlformats.org/drawingml/2006/main" noChangeAspect="1"/>
             </wp:cNvGraphicFramePr>
@@ -298,16 +380,18 @@
               <a:graphicData uri="http://schemas.openxmlformats.org/drawingml/2006/picture">
                 <pic:pic xmlns:pic="http://schemas.openxmlformats.org/drawingml/2006/picture">
                   <pic:nvPicPr>
-                    <pic:cNvPr id="1" name=""/>
-                    <pic:cNvPicPr/>
+                    <pic:cNvPr id="3" name="Picture 3" descr=""/>
+                    <pic:cNvPicPr>
+                      <a:picLocks noChangeAspect="1" noChangeArrowheads="1"/>
+                    </pic:cNvPicPr>
                   </pic:nvPicPr>
                   <pic:blipFill>
-                    <a:blip r:embed="rId10"/>
+                    <a:blip r:embed="rId5"/>
                     <a:stretch>
                       <a:fillRect/>
                     </a:stretch>
                   </pic:blipFill>
-                  <pic:spPr>
+                  <pic:spPr bwMode="auto">
                     <a:xfrm>
                       <a:off x="0" y="0"/>
                       <a:ext cx="5076825" cy="3200400"/>
@@ -325,67 +409,106 @@
     </w:p>
     <w:p>
       <w:pPr>
+        <w:pStyle w:val="Normal"/>
         <w:ind w:firstLine="720"/>
-      </w:pPr>
-    </w:p>
-    <w:p>
-      <w:pPr>
+        <w:rPr/>
+      </w:pPr>
+      <w:r>
+        <w:rPr/>
+      </w:r>
+    </w:p>
+    <w:p>
+      <w:pPr>
+        <w:pStyle w:val="Normal"/>
         <w:ind w:firstLine="720"/>
-      </w:pPr>
-      <w:r>
-        <w:t>Entering the dimensions of the room takes place in a single line in a specific order. Separator can be any characters like space, dot, backslash, tabulator, hyphen or coma. An exception is the dot (divides numbers into decimal numbers)</w:t>
-      </w:r>
-      <w:r>
-        <w:t xml:space="preserve">. </w:t>
-      </w:r>
-      <w:r>
-        <w:t>The order of the entered data is important.</w:t>
-      </w:r>
-    </w:p>
-    <w:p>
-      <w:pPr>
+        <w:rPr/>
+      </w:pPr>
+      <w:r>
+        <w:rPr/>
+        <w:t>Entering the dimensions of the room takes place in a single line in a specific order. Separator can be any characters like space, dot, backslash, tabulator, hyphen or coma. An exception is the dot (divides numbers into decimal numbers). The order of the entered data is important.</w:t>
+      </w:r>
+    </w:p>
+    <w:p>
+      <w:pPr>
+        <w:pStyle w:val="Normal"/>
         <w:ind w:firstLine="720"/>
-      </w:pPr>
+        <w:rPr/>
+      </w:pPr>
+      <w:r>
+        <w:rPr/>
+      </w:r>
     </w:p>
     <w:p>
       <w:pPr>
         <w:pStyle w:val="Heading2"/>
-      </w:pPr>
-      <w:r>
-        <w:lastRenderedPageBreak/>
+        <w:rPr/>
+      </w:pPr>
+      <w:r>
+        <w:rPr/>
         <w:tab/>
-      </w:r>
-      <w:r>
-        <w:t>Finding customer data</w:t>
-      </w:r>
-      <w:r>
-        <w:t xml:space="preserve"> (option 2)</w:t>
-      </w:r>
-    </w:p>
-    <w:p/>
-    <w:p>
-      <w:r>
+        <w:t>Finding customer data (option 2)</w:t>
+      </w:r>
+    </w:p>
+    <w:p>
+      <w:pPr>
+        <w:pStyle w:val="Normal"/>
+        <w:rPr/>
+      </w:pPr>
+      <w:r>
+        <w:rPr/>
+      </w:r>
+    </w:p>
+    <w:p>
+      <w:pPr>
+        <w:pStyle w:val="Normal"/>
+        <w:rPr/>
+      </w:pPr>
+      <w:r>
+        <w:rPr/>
         <w:tab/>
-        <w:t xml:space="preserve">If we know the client's Id, we can view its saved data in the list. </w:t>
-      </w:r>
-      <w:r>
-        <w:t>After selecting option 2, the program will ask us for the customer ID and then will display the data. If we give the wrong number, we will be informed and asked to enter the number again.</w:t>
-      </w:r>
-    </w:p>
-    <w:p>
-      <w:r>
+        <w:t xml:space="preserve">If we know the client's </w:t>
+      </w:r>
+      <w:r>
+        <w:rPr/>
+        <w:t>ID</w:t>
+      </w:r>
+      <w:r>
+        <w:rPr/>
+        <w:t xml:space="preserve">, we can view </w:t>
+      </w:r>
+      <w:r>
+        <w:rPr/>
+        <w:t xml:space="preserve">coresponding client </w:t>
+      </w:r>
+      <w:r>
+        <w:rPr/>
+        <w:t xml:space="preserve">data </w:t>
+      </w:r>
+      <w:r>
+        <w:rPr/>
+        <w:t>saved</w:t>
+      </w:r>
+      <w:r>
+        <w:rPr/>
+        <w:t xml:space="preserve"> in the list. After selecting option 2, the program will ask us for the customer ID and then will display the data. If we give the wrong number, we will be informed and asked to enter the number again.</w:t>
+      </w:r>
+    </w:p>
+    <w:p>
+      <w:pPr>
+        <w:pStyle w:val="Normal"/>
+        <w:rPr/>
+      </w:pPr>
+      <w:r>
+        <w:rPr/>
         <w:tab/>
       </w:r>
       <w:r>
-        <w:rPr>
-          <w:noProof/>
-          <w:lang w:eastAsia="en-IE"/>
-        </w:rPr>
+        <w:rPr/>
         <w:drawing>
-          <wp:inline distT="0" distB="0" distL="0" distR="0" wp14:anchorId="2C1F2DF4" wp14:editId="7A460601">
+          <wp:inline distT="0" distB="9525" distL="0" distR="9525">
             <wp:extent cx="3629025" cy="1647825"/>
-            <wp:effectExtent l="0" t="0" r="9525" b="9525"/>
-            <wp:docPr id="4" name="Picture 4"/>
+            <wp:effectExtent l="0" t="0" r="0" b="0"/>
+            <wp:docPr id="4" name="Picture 4" descr=""/>
             <wp:cNvGraphicFramePr>
               <a:graphicFrameLocks xmlns:a="http://schemas.openxmlformats.org/drawingml/2006/main" noChangeAspect="1"/>
             </wp:cNvGraphicFramePr>
@@ -393,16 +516,18 @@
               <a:graphicData uri="http://schemas.openxmlformats.org/drawingml/2006/picture">
                 <pic:pic xmlns:pic="http://schemas.openxmlformats.org/drawingml/2006/picture">
                   <pic:nvPicPr>
-                    <pic:cNvPr id="1" name=""/>
-                    <pic:cNvPicPr/>
+                    <pic:cNvPr id="4" name="Picture 4" descr=""/>
+                    <pic:cNvPicPr>
+                      <a:picLocks noChangeAspect="1" noChangeArrowheads="1"/>
+                    </pic:cNvPicPr>
                   </pic:nvPicPr>
                   <pic:blipFill>
-                    <a:blip r:embed="rId11"/>
+                    <a:blip r:embed="rId6"/>
                     <a:stretch>
                       <a:fillRect/>
                     </a:stretch>
                   </pic:blipFill>
-                  <pic:spPr>
+                  <pic:spPr bwMode="auto">
                     <a:xfrm>
                       <a:off x="0" y="0"/>
                       <a:ext cx="3629025" cy="1647825"/>
@@ -418,45 +543,75 @@
         </w:drawing>
       </w:r>
     </w:p>
-    <w:p/>
+    <w:p>
+      <w:pPr>
+        <w:pStyle w:val="Normal"/>
+        <w:rPr/>
+      </w:pPr>
+      <w:r>
+        <w:rPr/>
+      </w:r>
+    </w:p>
     <w:p>
       <w:pPr>
         <w:pStyle w:val="Heading2"/>
-      </w:pPr>
-      <w:r>
+        <w:rPr/>
+      </w:pPr>
+      <w:r>
+        <w:rPr/>
         <w:tab/>
-        <w:t>Re</w:t>
-      </w:r>
-      <w:r>
-        <w:t>move customer (option 3)</w:t>
-      </w:r>
-    </w:p>
-    <w:p/>
-    <w:p>
-      <w:pPr>
+        <w:t>Remove customer (option 3)</w:t>
+      </w:r>
+    </w:p>
+    <w:p>
+      <w:pPr>
+        <w:pStyle w:val="Normal"/>
+        <w:rPr/>
+      </w:pPr>
+      <w:r>
+        <w:rPr/>
+      </w:r>
+    </w:p>
+    <w:p>
+      <w:pPr>
+        <w:pStyle w:val="Normal"/>
         <w:ind w:firstLine="720"/>
-      </w:pPr>
-      <w:r>
-        <w:t xml:space="preserve">This option works almost identically to the option above. It distinguishes only that after writing out the data deletes the client from the list. </w:t>
-      </w:r>
-      <w:r>
-        <w:t>Data about the client can be recovered if the list was previously saved.</w:t>
-      </w:r>
-    </w:p>
-    <w:p>
-      <w:pPr>
+        <w:rPr/>
+      </w:pPr>
+      <w:r>
+        <w:rPr/>
+        <w:t xml:space="preserve">This option works almost </w:t>
+      </w:r>
+      <w:r>
+        <w:rPr/>
+        <w:t xml:space="preserve">the same as </w:t>
+      </w:r>
+      <w:r>
+        <w:rPr/>
+        <w:t xml:space="preserve">the option above. </w:t>
+      </w:r>
+      <w:r>
+        <w:rPr/>
+        <w:t>However in this case the client is going to be removed from the list.</w:t>
+      </w:r>
+      <w:r>
+        <w:rPr/>
+        <w:t xml:space="preserve"> Data about the client can be recovered if the list was previously saved.</w:t>
+      </w:r>
+    </w:p>
+    <w:p>
+      <w:pPr>
+        <w:pStyle w:val="Normal"/>
         <w:ind w:firstLine="720"/>
-      </w:pPr>
-      <w:r>
-        <w:rPr>
-          <w:noProof/>
-          <w:lang w:eastAsia="en-IE"/>
-        </w:rPr>
+        <w:rPr/>
+      </w:pPr>
+      <w:r>
+        <w:rPr/>
         <w:drawing>
-          <wp:inline distT="0" distB="0" distL="0" distR="0" wp14:anchorId="502BD7D1" wp14:editId="427275EE">
+          <wp:inline distT="0" distB="9525" distL="0" distR="0">
             <wp:extent cx="3657600" cy="1400175"/>
-            <wp:effectExtent l="0" t="0" r="0" b="9525"/>
-            <wp:docPr id="5" name="Picture 5"/>
+            <wp:effectExtent l="0" t="0" r="0" b="0"/>
+            <wp:docPr id="5" name="Picture 5" descr=""/>
             <wp:cNvGraphicFramePr>
               <a:graphicFrameLocks xmlns:a="http://schemas.openxmlformats.org/drawingml/2006/main" noChangeAspect="1"/>
             </wp:cNvGraphicFramePr>
@@ -464,16 +619,18 @@
               <a:graphicData uri="http://schemas.openxmlformats.org/drawingml/2006/picture">
                 <pic:pic xmlns:pic="http://schemas.openxmlformats.org/drawingml/2006/picture">
                   <pic:nvPicPr>
-                    <pic:cNvPr id="1" name=""/>
-                    <pic:cNvPicPr/>
+                    <pic:cNvPr id="5" name="Picture 5" descr=""/>
+                    <pic:cNvPicPr>
+                      <a:picLocks noChangeAspect="1" noChangeArrowheads="1"/>
+                    </pic:cNvPicPr>
                   </pic:nvPicPr>
                   <pic:blipFill>
-                    <a:blip r:embed="rId12"/>
+                    <a:blip r:embed="rId7"/>
                     <a:stretch>
                       <a:fillRect/>
                     </a:stretch>
                   </pic:blipFill>
-                  <pic:spPr>
+                  <pic:spPr bwMode="auto">
                     <a:xfrm>
                       <a:off x="0" y="0"/>
                       <a:ext cx="3657600" cy="1400175"/>
@@ -491,77 +648,137 @@
     </w:p>
     <w:p>
       <w:pPr>
+        <w:pStyle w:val="Normal"/>
         <w:ind w:firstLine="720"/>
-      </w:pPr>
+        <w:rPr/>
+      </w:pPr>
+      <w:r>
+        <w:rPr/>
+      </w:r>
     </w:p>
     <w:p>
       <w:pPr>
         <w:pStyle w:val="Heading2"/>
-      </w:pPr>
-      <w:r>
+        <w:rPr/>
+      </w:pPr>
+      <w:r>
+        <w:rPr/>
         <w:tab/>
         <w:t>Display all customer (option 4)</w:t>
       </w:r>
     </w:p>
-    <w:p/>
-    <w:p>
-      <w:r>
+    <w:p>
+      <w:pPr>
+        <w:pStyle w:val="Normal"/>
+        <w:rPr/>
+      </w:pPr>
+      <w:r>
+        <w:rPr/>
+      </w:r>
+    </w:p>
+    <w:p>
+      <w:pPr>
+        <w:pStyle w:val="Normal"/>
+        <w:rPr/>
+      </w:pPr>
+      <w:r>
+        <w:rPr/>
         <w:tab/>
         <w:t>Displays all clients currently on the list.</w:t>
       </w:r>
     </w:p>
     <w:p>
       <w:pPr>
+        <w:pStyle w:val="Normal"/>
         <w:rPr>
-          <w:noProof/>
           <w:lang w:eastAsia="en-IE"/>
         </w:rPr>
       </w:pPr>
       <w:r>
+        <w:rPr/>
         <w:tab/>
       </w:r>
     </w:p>
     <w:p>
       <w:pPr>
         <w:pStyle w:val="Heading2"/>
-      </w:pPr>
-      <w:r>
+        <w:rPr/>
+      </w:pPr>
+      <w:r>
+        <w:rPr/>
         <w:tab/>
         <w:t>Edit customer (option 5)</w:t>
       </w:r>
     </w:p>
-    <w:p/>
-    <w:p>
-      <w:r>
+    <w:p>
+      <w:pPr>
+        <w:pStyle w:val="Normal"/>
+        <w:rPr/>
+      </w:pPr>
+      <w:r>
+        <w:rPr/>
+      </w:r>
+    </w:p>
+    <w:p>
+      <w:pPr>
+        <w:pStyle w:val="Normal"/>
+        <w:rPr/>
+      </w:pPr>
+      <w:r>
+        <w:rPr/>
         <w:tab/>
-        <w:t>If we want to change customer data (name, phone or ordered paint), we can do it using option 5.</w:t>
-      </w:r>
-      <w:r>
-        <w:t xml:space="preserve"> Similarly to option 1, the program will guide us through data editing. The difference is that we can leave the editions of each given by pressing Enter</w:t>
-      </w:r>
-      <w:r>
-        <w:t>.</w:t>
-      </w:r>
-      <w:r>
-        <w:t xml:space="preserve"> Of course, at the beginning we have to give the client's ID for editing.</w:t>
-      </w:r>
-    </w:p>
-    <w:p/>
-    <w:p>
-      <w:r>
-        <w:lastRenderedPageBreak/>
+        <w:t xml:space="preserve">If we want to change customer data (name, phone or ordered paint), we can do it using option 5. Similarly to option 1, the program will guide us through data editing. The difference is that we can </w:t>
+      </w:r>
+      <w:r>
+        <w:rPr/>
+        <w:t>skip</w:t>
+      </w:r>
+      <w:r>
+        <w:rPr/>
+        <w:t xml:space="preserve"> the edition of </w:t>
+      </w:r>
+      <w:r>
+        <w:rPr/>
+        <w:t>any field</w:t>
+      </w:r>
+      <w:r>
+        <w:rPr/>
+        <w:t xml:space="preserve">  by pressing Enter. Of course, at the beginning we have to </w:t>
+      </w:r>
+      <w:r>
+        <w:rPr/>
+        <w:t>specify</w:t>
+      </w:r>
+      <w:r>
+        <w:rPr/>
+        <w:t xml:space="preserve"> the client's ID for editing.</w:t>
+      </w:r>
+    </w:p>
+    <w:p>
+      <w:pPr>
+        <w:pStyle w:val="Normal"/>
+        <w:rPr/>
+      </w:pPr>
+      <w:r>
+        <w:rPr/>
+      </w:r>
+    </w:p>
+    <w:p>
+      <w:pPr>
+        <w:pStyle w:val="Normal"/>
+        <w:rPr/>
+      </w:pPr>
+      <w:r>
+        <w:rPr/>
         <w:tab/>
       </w:r>
       <w:r>
-        <w:rPr>
-          <w:noProof/>
-          <w:lang w:eastAsia="en-IE"/>
-        </w:rPr>
+        <w:rPr/>
         <w:drawing>
-          <wp:inline distT="0" distB="0" distL="0" distR="0" wp14:anchorId="6065F880" wp14:editId="17B93FED">
+          <wp:inline distT="0" distB="9525" distL="0" distR="9525">
             <wp:extent cx="5133975" cy="3381375"/>
-            <wp:effectExtent l="0" t="0" r="9525" b="9525"/>
-            <wp:docPr id="7" name="Picture 7"/>
+            <wp:effectExtent l="0" t="0" r="0" b="0"/>
+            <wp:docPr id="6" name="Picture 7" descr=""/>
             <wp:cNvGraphicFramePr>
               <a:graphicFrameLocks xmlns:a="http://schemas.openxmlformats.org/drawingml/2006/main" noChangeAspect="1"/>
             </wp:cNvGraphicFramePr>
@@ -569,16 +786,18 @@
               <a:graphicData uri="http://schemas.openxmlformats.org/drawingml/2006/picture">
                 <pic:pic xmlns:pic="http://schemas.openxmlformats.org/drawingml/2006/picture">
                   <pic:nvPicPr>
-                    <pic:cNvPr id="1" name=""/>
-                    <pic:cNvPicPr/>
+                    <pic:cNvPr id="6" name="Picture 7" descr=""/>
+                    <pic:cNvPicPr>
+                      <a:picLocks noChangeAspect="1" noChangeArrowheads="1"/>
+                    </pic:cNvPicPr>
                   </pic:nvPicPr>
                   <pic:blipFill>
-                    <a:blip r:embed="rId13"/>
+                    <a:blip r:embed="rId8"/>
                     <a:stretch>
                       <a:fillRect/>
                     </a:stretch>
                   </pic:blipFill>
-                  <pic:spPr>
+                  <pic:spPr bwMode="auto">
                     <a:xfrm>
                       <a:off x="0" y="0"/>
                       <a:ext cx="5133975" cy="3381375"/>
@@ -594,40 +813,78 @@
         </w:drawing>
       </w:r>
     </w:p>
-    <w:p/>
+    <w:p>
+      <w:pPr>
+        <w:pStyle w:val="Normal"/>
+        <w:rPr/>
+      </w:pPr>
+      <w:r>
+        <w:rPr/>
+      </w:r>
+    </w:p>
     <w:p>
       <w:pPr>
         <w:pStyle w:val="Heading2"/>
-      </w:pPr>
-      <w:r>
+        <w:rPr/>
+      </w:pPr>
+      <w:r>
+        <w:rPr/>
         <w:tab/>
         <w:t>Save list (option 6)</w:t>
       </w:r>
     </w:p>
-    <w:p/>
-    <w:p>
-      <w:r>
+    <w:p>
+      <w:pPr>
+        <w:pStyle w:val="Normal"/>
+        <w:rPr/>
+      </w:pPr>
+      <w:r>
+        <w:rPr/>
+      </w:r>
+    </w:p>
+    <w:p>
+      <w:pPr>
+        <w:pStyle w:val="Normal"/>
+        <w:rPr/>
+      </w:pPr>
+      <w:r>
+        <w:rPr/>
         <w:tab/>
-        <w:t>After finishing work, it is worth saving the results of our work to a file before starting the program.</w:t>
-      </w:r>
-      <w:r>
-        <w:t xml:space="preserve"> This can be done with the help of option 6. We will be informed about the success of the write operation, or possibly about problems.</w:t>
-      </w:r>
-    </w:p>
-    <w:p>
-      <w:r>
+        <w:t xml:space="preserve">After finishing work, it is worth saving the results to a file before starting the program </w:t>
+      </w:r>
+      <w:r>
+        <w:rPr/>
+        <w:t>again</w:t>
+      </w:r>
+      <w:r>
+        <w:rPr/>
+        <w:t xml:space="preserve">. This can be done with the help of option 6. We will be informed about the success of the write operation, or about </w:t>
+      </w:r>
+      <w:r>
+        <w:rPr/>
+        <w:t xml:space="preserve">any possible </w:t>
+      </w:r>
+      <w:r>
+        <w:rPr/>
+        <w:t>problems.</w:t>
+      </w:r>
+    </w:p>
+    <w:p>
+      <w:pPr>
+        <w:pStyle w:val="Normal"/>
+        <w:rPr/>
+      </w:pPr>
+      <w:r>
+        <w:rPr/>
         <w:tab/>
       </w:r>
       <w:r>
-        <w:rPr>
-          <w:noProof/>
-          <w:lang w:eastAsia="en-IE"/>
-        </w:rPr>
+        <w:rPr/>
         <w:drawing>
-          <wp:inline distT="0" distB="0" distL="0" distR="0" wp14:anchorId="61813F97" wp14:editId="3907061A">
+          <wp:inline distT="0" distB="0" distL="0" distR="0">
             <wp:extent cx="3733800" cy="819150"/>
             <wp:effectExtent l="0" t="0" r="0" b="0"/>
-            <wp:docPr id="8" name="Picture 8"/>
+            <wp:docPr id="7" name="Picture 8" descr=""/>
             <wp:cNvGraphicFramePr>
               <a:graphicFrameLocks xmlns:a="http://schemas.openxmlformats.org/drawingml/2006/main" noChangeAspect="1"/>
             </wp:cNvGraphicFramePr>
@@ -635,16 +892,18 @@
               <a:graphicData uri="http://schemas.openxmlformats.org/drawingml/2006/picture">
                 <pic:pic xmlns:pic="http://schemas.openxmlformats.org/drawingml/2006/picture">
                   <pic:nvPicPr>
-                    <pic:cNvPr id="1" name=""/>
-                    <pic:cNvPicPr/>
+                    <pic:cNvPr id="7" name="Picture 8" descr=""/>
+                    <pic:cNvPicPr>
+                      <a:picLocks noChangeAspect="1" noChangeArrowheads="1"/>
+                    </pic:cNvPicPr>
                   </pic:nvPicPr>
                   <pic:blipFill>
-                    <a:blip r:embed="rId14"/>
+                    <a:blip r:embed="rId9"/>
                     <a:stretch>
                       <a:fillRect/>
                     </a:stretch>
                   </pic:blipFill>
-                  <pic:spPr>
+                  <pic:spPr bwMode="auto">
                     <a:xfrm>
                       <a:off x="0" y="0"/>
                       <a:ext cx="3733800" cy="819150"/>
@@ -660,40 +919,71 @@
         </w:drawing>
       </w:r>
     </w:p>
-    <w:p/>
+    <w:p>
+      <w:pPr>
+        <w:pStyle w:val="Normal"/>
+        <w:rPr/>
+      </w:pPr>
+      <w:r>
+        <w:rPr/>
+      </w:r>
+    </w:p>
     <w:p>
       <w:pPr>
         <w:pStyle w:val="Heading2"/>
-      </w:pPr>
-      <w:r>
+        <w:rPr/>
+      </w:pPr>
+      <w:r>
+        <w:rPr/>
         <w:tab/>
         <w:t>Quit (option 0)</w:t>
       </w:r>
     </w:p>
-    <w:p/>
-    <w:p>
-      <w:r>
+    <w:p>
+      <w:pPr>
+        <w:pStyle w:val="Normal"/>
+        <w:rPr/>
+      </w:pPr>
+      <w:r>
+        <w:rPr/>
+      </w:r>
+    </w:p>
+    <w:p>
+      <w:pPr>
+        <w:pStyle w:val="Normal"/>
+        <w:rPr/>
+      </w:pPr>
+      <w:r>
+        <w:rPr/>
         <w:tab/>
-      </w:r>
-      <w:r>
         <w:t>The last item in the menu allows you to end the program.</w:t>
       </w:r>
     </w:p>
-    <w:p/>
-    <w:p>
-      <w:r>
+    <w:p>
+      <w:pPr>
+        <w:pStyle w:val="Normal"/>
+        <w:rPr/>
+      </w:pPr>
+      <w:r>
+        <w:rPr/>
+      </w:r>
+    </w:p>
+    <w:p>
+      <w:pPr>
+        <w:pStyle w:val="Normal"/>
+        <w:rPr/>
+      </w:pPr>
+      <w:r>
+        <w:rPr/>
         <w:tab/>
       </w:r>
       <w:r>
-        <w:rPr>
-          <w:noProof/>
-          <w:lang w:eastAsia="en-IE"/>
-        </w:rPr>
+        <w:rPr/>
         <w:drawing>
-          <wp:inline distT="0" distB="0" distL="0" distR="0" wp14:anchorId="46AEA0D4" wp14:editId="7093045E">
+          <wp:inline distT="0" distB="0" distL="0" distR="9525">
             <wp:extent cx="3743325" cy="990600"/>
-            <wp:effectExtent l="0" t="0" r="9525" b="0"/>
-            <wp:docPr id="9" name="Picture 9"/>
+            <wp:effectExtent l="0" t="0" r="0" b="0"/>
+            <wp:docPr id="8" name="Picture 9" descr=""/>
             <wp:cNvGraphicFramePr>
               <a:graphicFrameLocks xmlns:a="http://schemas.openxmlformats.org/drawingml/2006/main" noChangeAspect="1"/>
             </wp:cNvGraphicFramePr>
@@ -701,16 +991,18 @@
               <a:graphicData uri="http://schemas.openxmlformats.org/drawingml/2006/picture">
                 <pic:pic xmlns:pic="http://schemas.openxmlformats.org/drawingml/2006/picture">
                   <pic:nvPicPr>
-                    <pic:cNvPr id="1" name=""/>
-                    <pic:cNvPicPr/>
+                    <pic:cNvPr id="8" name="Picture 9" descr=""/>
+                    <pic:cNvPicPr>
+                      <a:picLocks noChangeAspect="1" noChangeArrowheads="1"/>
+                    </pic:cNvPicPr>
                   </pic:nvPicPr>
                   <pic:blipFill>
-                    <a:blip r:embed="rId15"/>
+                    <a:blip r:embed="rId10"/>
                     <a:stretch>
                       <a:fillRect/>
                     </a:stretch>
                   </pic:blipFill>
-                  <pic:spPr>
+                  <pic:spPr bwMode="auto">
                     <a:xfrm>
                       <a:off x="0" y="0"/>
                       <a:ext cx="3743325" cy="990600"/>
@@ -726,21 +1018,59 @@
         </w:drawing>
       </w:r>
     </w:p>
-    <w:p/>
-    <w:p/>
+    <w:p>
+      <w:pPr>
+        <w:pStyle w:val="Normal"/>
+        <w:rPr/>
+      </w:pPr>
+      <w:r>
+        <w:rPr/>
+      </w:r>
+    </w:p>
+    <w:p>
+      <w:pPr>
+        <w:pStyle w:val="Normal"/>
+        <w:rPr/>
+      </w:pPr>
+      <w:r>
+        <w:rPr/>
+      </w:r>
+    </w:p>
     <w:p>
       <w:pPr>
         <w:pStyle w:val="Heading1"/>
-      </w:pPr>
-      <w:r>
-        <w:lastRenderedPageBreak/>
-        <w:t xml:space="preserve">FAQ - </w:t>
-      </w:r>
-      <w:r>
-        <w:t>Frequently asked questions</w:t>
-      </w:r>
-    </w:p>
-    <w:p/>
+        <w:rPr/>
+      </w:pPr>
+      <w:r>
+        <w:rPr/>
+        <w:t xml:space="preserve">FAQ - Frequently </w:t>
+      </w:r>
+      <w:r>
+        <w:rPr/>
+        <w:t>A</w:t>
+      </w:r>
+      <w:r>
+        <w:rPr/>
+        <w:t xml:space="preserve">sked </w:t>
+      </w:r>
+      <w:r>
+        <w:rPr/>
+        <w:t>Q</w:t>
+      </w:r>
+      <w:r>
+        <w:rPr/>
+        <w:t>uestions</w:t>
+      </w:r>
+    </w:p>
+    <w:p>
+      <w:pPr>
+        <w:pStyle w:val="Normal"/>
+        <w:rPr/>
+      </w:pPr>
+      <w:r>
+        <w:rPr/>
+      </w:r>
+    </w:p>
     <w:p>
       <w:pPr>
         <w:pStyle w:val="Heading3"/>
@@ -748,29 +1078,48 @@
           <w:ilvl w:val="0"/>
           <w:numId w:val="1"/>
         </w:numPr>
-      </w:pPr>
-      <w:r>
+        <w:rPr/>
+      </w:pPr>
+      <w:r>
+        <w:rPr/>
         <w:t>Can I see (edit) the data stored in the file?</w:t>
       </w:r>
     </w:p>
     <w:p>
-      <w:r>
-        <w:t xml:space="preserve">- </w:t>
-      </w:r>
-      <w:r>
-        <w:t>Of course. After saving the data, the program gives the path to the file.</w:t>
-      </w:r>
-    </w:p>
-    <w:p>
-      <w:r>
-        <w:t xml:space="preserve">- </w:t>
-      </w:r>
-      <w:r>
-        <w:t>It is a text file so it can be opened with the help of any editor, even Notepad.</w:t>
-      </w:r>
-    </w:p>
-    <w:p>
-      <w:r>
+      <w:pPr>
+        <w:pStyle w:val="Normal"/>
+        <w:rPr/>
+      </w:pPr>
+      <w:r>
+        <w:rPr/>
+        <w:t>- Of course. After saving the data, the program gives the path to the file.</w:t>
+      </w:r>
+    </w:p>
+    <w:p>
+      <w:pPr>
+        <w:pStyle w:val="Normal"/>
+        <w:rPr/>
+      </w:pPr>
+      <w:r>
+        <w:rPr/>
+        <w:t xml:space="preserve">- It is a text file so it can be opened with the help of any </w:t>
+      </w:r>
+      <w:r>
+        <w:rPr/>
+        <w:t xml:space="preserve">text </w:t>
+      </w:r>
+      <w:r>
+        <w:rPr/>
+        <w:t>editor, even Notepad.</w:t>
+      </w:r>
+    </w:p>
+    <w:p>
+      <w:pPr>
+        <w:pStyle w:val="Normal"/>
+        <w:rPr/>
+      </w:pPr>
+      <w:r>
+        <w:rPr/>
         <w:t>- When editing data, you must follow several rules:</w:t>
       </w:r>
     </w:p>
@@ -781,8 +1130,10 @@
           <w:ilvl w:val="0"/>
           <w:numId w:val="2"/>
         </w:numPr>
-      </w:pPr>
-      <w:r>
+        <w:rPr/>
+      </w:pPr>
+      <w:r>
+        <w:rPr/>
         <w:t>The first line of the text must remain unchanged, it is used to authorize the data.</w:t>
       </w:r>
     </w:p>
@@ -793,8 +1144,10 @@
           <w:ilvl w:val="0"/>
           <w:numId w:val="2"/>
         </w:numPr>
-      </w:pPr>
-      <w:r>
+        <w:rPr/>
+      </w:pPr>
+      <w:r>
+        <w:rPr/>
         <w:t>Each customer is another, separate text line.</w:t>
       </w:r>
     </w:p>
@@ -805,24 +1158,11 @@
           <w:ilvl w:val="0"/>
           <w:numId w:val="2"/>
         </w:numPr>
-      </w:pPr>
-      <w:r>
-        <w:t>The client consists of four field</w:t>
-      </w:r>
-      <w:r>
-        <w:t>s</w:t>
-      </w:r>
-      <w:r>
-        <w:t xml:space="preserve"> </w:t>
-      </w:r>
-      <w:r>
-        <w:t>separated by</w:t>
-      </w:r>
-      <w:r>
-        <w:t xml:space="preserve"> tabulator</w:t>
-      </w:r>
-      <w:r>
-        <w:t>.</w:t>
+        <w:rPr/>
+      </w:pPr>
+      <w:r>
+        <w:rPr/>
+        <w:t>The client consists of four fields separated by tabulator.</w:t>
       </w:r>
     </w:p>
     <w:p>
@@ -832,12 +1172,11 @@
           <w:ilvl w:val="0"/>
           <w:numId w:val="2"/>
         </w:numPr>
-      </w:pPr>
-      <w:r>
-        <w:t>The first field is ID. Must be in the ascending order</w:t>
-      </w:r>
-      <w:r>
-        <w:t>.</w:t>
+        <w:rPr/>
+      </w:pPr>
+      <w:r>
+        <w:rPr/>
+        <w:t>The first field is ID. Must be in the ascending order.</w:t>
       </w:r>
     </w:p>
     <w:p>
@@ -847,8 +1186,10 @@
           <w:ilvl w:val="0"/>
           <w:numId w:val="2"/>
         </w:numPr>
-      </w:pPr>
-      <w:r>
+        <w:rPr/>
+      </w:pPr>
+      <w:r>
+        <w:rPr/>
         <w:t>The second is name</w:t>
       </w:r>
     </w:p>
@@ -859,12 +1200,11 @@
           <w:ilvl w:val="0"/>
           <w:numId w:val="2"/>
         </w:numPr>
-      </w:pPr>
-      <w:r>
-        <w:t>Third, phone number. It must be correct, the program will format it</w:t>
-      </w:r>
-      <w:r>
-        <w:t>.</w:t>
+        <w:rPr/>
+      </w:pPr>
+      <w:r>
+        <w:rPr/>
+        <w:t>Third, phone number. It must be correct, the program will format it.</w:t>
       </w:r>
     </w:p>
     <w:p>
@@ -874,130 +1214,232 @@
           <w:ilvl w:val="0"/>
           <w:numId w:val="2"/>
         </w:numPr>
-      </w:pPr>
-      <w:r>
-        <w:t>T</w:t>
-      </w:r>
-      <w:r>
-        <w:t>he fourth, the value</w:t>
-      </w:r>
-      <w:r>
-        <w:t xml:space="preserve"> to hold the quantity of ordered paint cans</w:t>
-      </w:r>
-      <w:r>
+        <w:rPr/>
+      </w:pPr>
+      <w:r>
+        <w:rPr/>
+        <w:t>The fourth, the value to hold the quantity of ordered paint cans.</w:t>
+      </w:r>
+    </w:p>
+    <w:p>
+      <w:pPr>
+        <w:pStyle w:val="Normal"/>
+        <w:rPr/>
+      </w:pPr>
+      <w:r>
+        <w:rPr/>
+        <w:t xml:space="preserve">- In the event of a data mismatch, the program </w:t>
+      </w:r>
+      <w:r>
+        <w:rPr/>
+        <w:t>will</w:t>
+      </w:r>
+      <w:r>
+        <w:rPr/>
+        <w:t xml:space="preserve"> reject the data of “this” client and others </w:t>
+      </w:r>
+      <w:r>
+        <w:rPr/>
+        <w:t>that follow after this one</w:t>
+      </w:r>
+      <w:r>
+        <w:rPr/>
         <w:t>.</w:t>
       </w:r>
     </w:p>
     <w:p>
-      <w:r>
-        <w:t>- In the event of a data mismatch, the program has rejected the data of this client and others following it.</w:t>
-      </w:r>
-    </w:p>
-    <w:p/>
+      <w:pPr>
+        <w:pStyle w:val="Normal"/>
+        <w:rPr/>
+      </w:pPr>
+      <w:r>
+        <w:rPr/>
+      </w:r>
+    </w:p>
     <w:p>
       <w:pPr>
         <w:pStyle w:val="Heading4"/>
-      </w:pPr>
-      <w:r>
-        <w:t>More answers will appear as you pour questions.</w:t>
-      </w:r>
-    </w:p>
-    <w:p/>
-    <w:p>
-      <w:r>
+        <w:rPr/>
+      </w:pPr>
+      <w:r>
+        <w:rPr/>
+        <w:t xml:space="preserve">More answers will appear as </w:t>
+      </w:r>
+      <w:r>
+        <w:rPr/>
+        <w:t xml:space="preserve">more </w:t>
+      </w:r>
+      <w:r>
+        <w:rPr/>
+        <w:t xml:space="preserve">questions </w:t>
+      </w:r>
+      <w:r>
+        <w:rPr/>
+        <w:t>arrise</w:t>
+      </w:r>
+      <w:r>
+        <w:rPr/>
+        <w:t>.</w:t>
+      </w:r>
+    </w:p>
+    <w:p>
+      <w:pPr>
+        <w:pStyle w:val="Normal"/>
+        <w:rPr/>
+      </w:pPr>
+      <w:r>
+        <w:rPr/>
+      </w:r>
+    </w:p>
+    <w:p>
+      <w:pPr>
+        <w:pStyle w:val="Normal"/>
+        <w:rPr/>
+      </w:pPr>
+      <w:r>
+        <w:rPr/>
         <w:t>Bogdan Pasterak</w:t>
       </w:r>
     </w:p>
     <w:p>
-      <w:r>
+      <w:pPr>
+        <w:pStyle w:val="Normal"/>
+        <w:rPr/>
+      </w:pPr>
+      <w:r>
+        <w:rPr/>
         <w:t>15/02/2019</w:t>
       </w:r>
     </w:p>
-    <w:p/>
+    <w:p>
+      <w:pPr>
+        <w:pStyle w:val="Normal"/>
+        <w:widowControl/>
+        <w:bidi w:val="0"/>
+        <w:spacing w:lineRule="auto" w:line="259" w:before="0" w:after="160"/>
+        <w:jc w:val="left"/>
+        <w:rPr/>
+      </w:pPr>
+      <w:r>
+        <w:rPr/>
+      </w:r>
+    </w:p>
     <w:sectPr>
-      <w:headerReference w:type="default" r:id="rId16"/>
+      <w:headerReference w:type="default" r:id="rId11"/>
+      <w:type w:val="nextPage"/>
       <w:pgSz w:w="11906" w:h="16838"/>
-      <w:pgMar w:top="1440" w:right="1440" w:bottom="1440" w:left="1440" w:header="708" w:footer="708" w:gutter="0"/>
-      <w:cols w:space="708"/>
-      <w:docGrid w:linePitch="360"/>
+      <w:pgMar w:left="1440" w:right="1440" w:header="708" w:top="1440" w:footer="0" w:bottom="1440" w:gutter="0"/>
+      <w:pgNumType w:fmt="decimal"/>
+      <w:formProt w:val="false"/>
+      <w:textDirection w:val="lrTb"/>
+      <w:docGrid w:type="default" w:linePitch="360" w:charSpace="4096"/>
     </w:sectPr>
   </w:body>
 </w:document>
 </file>
 
-<file path=word/endnotes.xml><?xml version="1.0" encoding="utf-8"?>
-<w:endnotes xmlns:wpc="http://schemas.microsoft.com/office/word/2010/wordprocessingCanvas" xmlns:mc="http://schemas.openxmlformats.org/markup-compatibility/2006" xmlns:o="urn:schemas-microsoft-com:office:office" xmlns:r="http://schemas.openxmlformats.org/officeDocument/2006/relationships" xmlns:m="http://schemas.openxmlformats.org/officeDocument/2006/math" xmlns:v="urn:schemas-microsoft-com:vml" xmlns:wp14="http://schemas.microsoft.com/office/word/2010/wordprocessingDrawing" xmlns:wp="http://schemas.openxmlformats.org/drawingml/2006/wordprocessingDrawing" xmlns:w10="urn:schemas-microsoft-com:office:word" xmlns:w="http://schemas.openxmlformats.org/wordprocessingml/2006/main" xmlns:w14="http://schemas.microsoft.com/office/word/2010/wordml" xmlns:w15="http://schemas.microsoft.com/office/word/2012/wordml" xmlns:wpg="http://schemas.microsoft.com/office/word/2010/wordprocessingGroup" xmlns:wpi="http://schemas.microsoft.com/office/word/2010/wordprocessingInk" xmlns:wne="http://schemas.microsoft.com/office/word/2006/wordml" xmlns:wps="http://schemas.microsoft.com/office/word/2010/wordprocessingShape" mc:Ignorable="w14 w15 wp14">
-  <w:endnote w:type="separator" w:id="-1">
-    <w:p>
-      <w:pPr>
-        <w:spacing w:after="0" w:line="240" w:lineRule="auto"/>
-      </w:pPr>
-      <w:r>
-        <w:separator/>
-      </w:r>
-    </w:p>
-  </w:endnote>
-  <w:endnote w:type="continuationSeparator" w:id="0">
-    <w:p>
-      <w:pPr>
-        <w:spacing w:after="0" w:line="240" w:lineRule="auto"/>
-      </w:pPr>
-      <w:r>
-        <w:continuationSeparator/>
-      </w:r>
-    </w:p>
-  </w:endnote>
-</w:endnotes>
-</file>
-
-<file path=word/footnotes.xml><?xml version="1.0" encoding="utf-8"?>
-<w:footnotes xmlns:wpc="http://schemas.microsoft.com/office/word/2010/wordprocessingCanvas" xmlns:mc="http://schemas.openxmlformats.org/markup-compatibility/2006" xmlns:o="urn:schemas-microsoft-com:office:office" xmlns:r="http://schemas.openxmlformats.org/officeDocument/2006/relationships" xmlns:m="http://schemas.openxmlformats.org/officeDocument/2006/math" xmlns:v="urn:schemas-microsoft-com:vml" xmlns:wp14="http://schemas.microsoft.com/office/word/2010/wordprocessingDrawing" xmlns:wp="http://schemas.openxmlformats.org/drawingml/2006/wordprocessingDrawing" xmlns:w10="urn:schemas-microsoft-com:office:word" xmlns:w="http://schemas.openxmlformats.org/wordprocessingml/2006/main" xmlns:w14="http://schemas.microsoft.com/office/word/2010/wordml" xmlns:w15="http://schemas.microsoft.com/office/word/2012/wordml" xmlns:wpg="http://schemas.microsoft.com/office/word/2010/wordprocessingGroup" xmlns:wpi="http://schemas.microsoft.com/office/word/2010/wordprocessingInk" xmlns:wne="http://schemas.microsoft.com/office/word/2006/wordml" xmlns:wps="http://schemas.microsoft.com/office/word/2010/wordprocessingShape" mc:Ignorable="w14 w15 wp14">
-  <w:footnote w:type="separator" w:id="-1">
-    <w:p>
-      <w:pPr>
-        <w:spacing w:after="0" w:line="240" w:lineRule="auto"/>
-      </w:pPr>
-      <w:r>
-        <w:separator/>
-      </w:r>
-    </w:p>
-  </w:footnote>
-  <w:footnote w:type="continuationSeparator" w:id="0">
-    <w:p>
-      <w:pPr>
-        <w:spacing w:after="0" w:line="240" w:lineRule="auto"/>
-      </w:pPr>
-      <w:r>
-        <w:continuationSeparator/>
-      </w:r>
-    </w:p>
-  </w:footnote>
-</w:footnotes>
-</file>
-
 <file path=word/header1.xml><?xml version="1.0" encoding="utf-8"?>
-<w:hdr xmlns:wpc="http://schemas.microsoft.com/office/word/2010/wordprocessingCanvas" xmlns:mc="http://schemas.openxmlformats.org/markup-compatibility/2006" xmlns:o="urn:schemas-microsoft-com:office:office" xmlns:r="http://schemas.openxmlformats.org/officeDocument/2006/relationships" xmlns:m="http://schemas.openxmlformats.org/officeDocument/2006/math" xmlns:v="urn:schemas-microsoft-com:vml" xmlns:wp14="http://schemas.microsoft.com/office/word/2010/wordprocessingDrawing" xmlns:wp="http://schemas.openxmlformats.org/drawingml/2006/wordprocessingDrawing" xmlns:w10="urn:schemas-microsoft-com:office:word" xmlns:w="http://schemas.openxmlformats.org/wordprocessingml/2006/main" xmlns:w14="http://schemas.microsoft.com/office/word/2010/wordml" xmlns:w15="http://schemas.microsoft.com/office/word/2012/wordml" xmlns:wpg="http://schemas.microsoft.com/office/word/2010/wordprocessingGroup" xmlns:wpi="http://schemas.microsoft.com/office/word/2010/wordprocessingInk" xmlns:wne="http://schemas.microsoft.com/office/word/2006/wordml" xmlns:wps="http://schemas.microsoft.com/office/word/2010/wordprocessingShape" mc:Ignorable="w14 w15 wp14">
+<w:hdr xmlns:o="urn:schemas-microsoft-com:office:office" xmlns:r="http://schemas.openxmlformats.org/officeDocument/2006/relationships" xmlns:v="urn:schemas-microsoft-com:vml" xmlns:w="http://schemas.openxmlformats.org/wordprocessingml/2006/main" xmlns:w10="urn:schemas-microsoft-com:office:word" xmlns:wp="http://schemas.openxmlformats.org/drawingml/2006/wordprocessingDrawing" xmlns:wps="http://schemas.microsoft.com/office/word/2010/wordprocessingShape" xmlns:wpg="http://schemas.microsoft.com/office/word/2010/wordprocessingGroup" xmlns:mc="http://schemas.openxmlformats.org/markup-compatibility/2006" xmlns:wp14="http://schemas.microsoft.com/office/word/2010/wordprocessingDrawing" xmlns:w14="http://schemas.microsoft.com/office/word/2010/wordml" mc:Ignorable="w14 wp14">
   <w:p>
     <w:pPr>
       <w:pStyle w:val="Header"/>
+      <w:rPr/>
     </w:pPr>
     <w:r>
-      <w:t>Appendix 5.6</w:t>
-    </w:r>
-    <w:r>
-      <w:t xml:space="preserve"> User Documentation</w:t>
+      <w:rPr/>
+      <w:t>Appendix 5.6 User Documentation</w:t>
     </w:r>
   </w:p>
 </w:hdr>
 </file>
 
 <file path=word/numbering.xml><?xml version="1.0" encoding="utf-8"?>
-<w:numbering xmlns:wpc="http://schemas.microsoft.com/office/word/2010/wordprocessingCanvas" xmlns:mc="http://schemas.openxmlformats.org/markup-compatibility/2006" xmlns:o="urn:schemas-microsoft-com:office:office" xmlns:r="http://schemas.openxmlformats.org/officeDocument/2006/relationships" xmlns:m="http://schemas.openxmlformats.org/officeDocument/2006/math" xmlns:v="urn:schemas-microsoft-com:vml" xmlns:wp14="http://schemas.microsoft.com/office/word/2010/wordprocessingDrawing" xmlns:wp="http://schemas.openxmlformats.org/drawingml/2006/wordprocessingDrawing" xmlns:w10="urn:schemas-microsoft-com:office:word" xmlns:w="http://schemas.openxmlformats.org/wordprocessingml/2006/main" xmlns:w14="http://schemas.microsoft.com/office/word/2010/wordml" xmlns:w15="http://schemas.microsoft.com/office/word/2012/wordml" xmlns:wpg="http://schemas.microsoft.com/office/word/2010/wordprocessingGroup" xmlns:wpi="http://schemas.microsoft.com/office/word/2010/wordprocessingInk" xmlns:wne="http://schemas.microsoft.com/office/word/2006/wordml" xmlns:wps="http://schemas.microsoft.com/office/word/2010/wordprocessingShape" mc:Ignorable="w14 w15 wp14">
-  <w:abstractNum w:abstractNumId="0" w15:restartNumberingAfterBreak="0">
-    <w:nsid w:val="46D943D7"/>
-    <w:multiLevelType w:val="hybridMultilevel"/>
-    <w:tmpl w:val="B016D1FC"/>
-    <w:lvl w:ilvl="0" w:tplc="18090001">
+<w:numbering xmlns:w="http://schemas.openxmlformats.org/wordprocessingml/2006/main" xmlns:o="urn:schemas-microsoft-com:office:office" xmlns:r="http://schemas.openxmlformats.org/officeDocument/2006/relationships" xmlns:v="urn:schemas-microsoft-com:vml">
+  <w:abstractNum w:abstractNumId="1">
+    <w:lvl w:ilvl="0">
+      <w:start w:val="1"/>
+      <w:numFmt w:val="decimal"/>
+      <w:lvlText w:val="%1."/>
+      <w:lvlJc w:val="left"/>
+      <w:pPr>
+        <w:ind w:left="1080" w:hanging="360"/>
+      </w:pPr>
+    </w:lvl>
+    <w:lvl w:ilvl="1">
+      <w:start w:val="1"/>
+      <w:numFmt w:val="lowerLetter"/>
+      <w:lvlText w:val="%2."/>
+      <w:lvlJc w:val="left"/>
+      <w:pPr>
+        <w:ind w:left="1800" w:hanging="360"/>
+      </w:pPr>
+    </w:lvl>
+    <w:lvl w:ilvl="2">
+      <w:start w:val="1"/>
+      <w:numFmt w:val="lowerRoman"/>
+      <w:lvlText w:val="%3."/>
+      <w:lvlJc w:val="right"/>
+      <w:pPr>
+        <w:ind w:left="2520" w:hanging="180"/>
+      </w:pPr>
+    </w:lvl>
+    <w:lvl w:ilvl="3">
+      <w:start w:val="1"/>
+      <w:numFmt w:val="decimal"/>
+      <w:lvlText w:val="%4."/>
+      <w:lvlJc w:val="left"/>
+      <w:pPr>
+        <w:ind w:left="3240" w:hanging="360"/>
+      </w:pPr>
+    </w:lvl>
+    <w:lvl w:ilvl="4">
+      <w:start w:val="1"/>
+      <w:numFmt w:val="lowerLetter"/>
+      <w:lvlText w:val="%5."/>
+      <w:lvlJc w:val="left"/>
+      <w:pPr>
+        <w:ind w:left="3960" w:hanging="360"/>
+      </w:pPr>
+    </w:lvl>
+    <w:lvl w:ilvl="5">
+      <w:start w:val="1"/>
+      <w:numFmt w:val="lowerRoman"/>
+      <w:lvlText w:val="%6."/>
+      <w:lvlJc w:val="right"/>
+      <w:pPr>
+        <w:ind w:left="4680" w:hanging="180"/>
+      </w:pPr>
+    </w:lvl>
+    <w:lvl w:ilvl="6">
+      <w:start w:val="1"/>
+      <w:numFmt w:val="decimal"/>
+      <w:lvlText w:val="%7."/>
+      <w:lvlJc w:val="left"/>
+      <w:pPr>
+        <w:ind w:left="5400" w:hanging="360"/>
+      </w:pPr>
+    </w:lvl>
+    <w:lvl w:ilvl="7">
+      <w:start w:val="1"/>
+      <w:numFmt w:val="lowerLetter"/>
+      <w:lvlText w:val="%8."/>
+      <w:lvlJc w:val="left"/>
+      <w:pPr>
+        <w:ind w:left="6120" w:hanging="360"/>
+      </w:pPr>
+    </w:lvl>
+    <w:lvl w:ilvl="8">
+      <w:start w:val="1"/>
+      <w:numFmt w:val="lowerRoman"/>
+      <w:lvlText w:val="%9."/>
+      <w:lvlJc w:val="right"/>
+      <w:pPr>
+        <w:ind w:left="6840" w:hanging="180"/>
+      </w:pPr>
+    </w:lvl>
+  </w:abstractNum>
+  <w:abstractNum w:abstractNumId="2">
+    <w:lvl w:ilvl="0">
       <w:start w:val="1"/>
       <w:numFmt w:val="bullet"/>
       <w:lvlText w:val=""/>
@@ -1006,10 +1448,10 @@
         <w:ind w:left="720" w:hanging="360"/>
       </w:pPr>
       <w:rPr>
-        <w:rFonts w:ascii="Symbol" w:hAnsi="Symbol" w:hint="default"/>
+        <w:rFonts w:ascii="Symbol" w:hAnsi="Symbol" w:cs="Symbol" w:hint="default"/>
       </w:rPr>
     </w:lvl>
-    <w:lvl w:ilvl="1" w:tplc="18090003" w:tentative="1">
+    <w:lvl w:ilvl="1">
       <w:start w:val="1"/>
       <w:numFmt w:val="bullet"/>
       <w:lvlText w:val="o"/>
@@ -1019,9 +1461,10 @@
       </w:pPr>
       <w:rPr>
         <w:rFonts w:ascii="Courier New" w:hAnsi="Courier New" w:cs="Courier New" w:hint="default"/>
+        <w:rFonts w:cs="Courier New"/>
       </w:rPr>
     </w:lvl>
-    <w:lvl w:ilvl="2" w:tplc="18090005" w:tentative="1">
+    <w:lvl w:ilvl="2">
       <w:start w:val="1"/>
       <w:numFmt w:val="bullet"/>
       <w:lvlText w:val=""/>
@@ -1030,10 +1473,10 @@
         <w:ind w:left="2160" w:hanging="360"/>
       </w:pPr>
       <w:rPr>
-        <w:rFonts w:ascii="Wingdings" w:hAnsi="Wingdings" w:hint="default"/>
+        <w:rFonts w:ascii="Wingdings" w:hAnsi="Wingdings" w:cs="Wingdings" w:hint="default"/>
       </w:rPr>
     </w:lvl>
-    <w:lvl w:ilvl="3" w:tplc="18090001" w:tentative="1">
+    <w:lvl w:ilvl="3">
       <w:start w:val="1"/>
       <w:numFmt w:val="bullet"/>
       <w:lvlText w:val=""/>
@@ -1042,10 +1485,10 @@
         <w:ind w:left="2880" w:hanging="360"/>
       </w:pPr>
       <w:rPr>
-        <w:rFonts w:ascii="Symbol" w:hAnsi="Symbol" w:hint="default"/>
+        <w:rFonts w:ascii="Symbol" w:hAnsi="Symbol" w:cs="Symbol" w:hint="default"/>
       </w:rPr>
     </w:lvl>
-    <w:lvl w:ilvl="4" w:tplc="18090003" w:tentative="1">
+    <w:lvl w:ilvl="4">
       <w:start w:val="1"/>
       <w:numFmt w:val="bullet"/>
       <w:lvlText w:val="o"/>
@@ -1055,9 +1498,10 @@
       </w:pPr>
       <w:rPr>
         <w:rFonts w:ascii="Courier New" w:hAnsi="Courier New" w:cs="Courier New" w:hint="default"/>
+        <w:rFonts w:cs="Courier New"/>
       </w:rPr>
     </w:lvl>
-    <w:lvl w:ilvl="5" w:tplc="18090005" w:tentative="1">
+    <w:lvl w:ilvl="5">
       <w:start w:val="1"/>
       <w:numFmt w:val="bullet"/>
       <w:lvlText w:val=""/>
@@ -1066,10 +1510,10 @@
         <w:ind w:left="4320" w:hanging="360"/>
       </w:pPr>
       <w:rPr>
-        <w:rFonts w:ascii="Wingdings" w:hAnsi="Wingdings" w:hint="default"/>
+        <w:rFonts w:ascii="Wingdings" w:hAnsi="Wingdings" w:cs="Wingdings" w:hint="default"/>
       </w:rPr>
     </w:lvl>
-    <w:lvl w:ilvl="6" w:tplc="18090001" w:tentative="1">
+    <w:lvl w:ilvl="6">
       <w:start w:val="1"/>
       <w:numFmt w:val="bullet"/>
       <w:lvlText w:val=""/>
@@ -1078,10 +1522,10 @@
         <w:ind w:left="5040" w:hanging="360"/>
       </w:pPr>
       <w:rPr>
-        <w:rFonts w:ascii="Symbol" w:hAnsi="Symbol" w:hint="default"/>
+        <w:rFonts w:ascii="Symbol" w:hAnsi="Symbol" w:cs="Symbol" w:hint="default"/>
       </w:rPr>
     </w:lvl>
-    <w:lvl w:ilvl="7" w:tplc="18090003" w:tentative="1">
+    <w:lvl w:ilvl="7">
       <w:start w:val="1"/>
       <w:numFmt w:val="bullet"/>
       <w:lvlText w:val="o"/>
@@ -1091,9 +1535,10 @@
       </w:pPr>
       <w:rPr>
         <w:rFonts w:ascii="Courier New" w:hAnsi="Courier New" w:cs="Courier New" w:hint="default"/>
+        <w:rFonts w:cs="Courier New"/>
       </w:rPr>
     </w:lvl>
-    <w:lvl w:ilvl="8" w:tplc="18090005" w:tentative="1">
+    <w:lvl w:ilvl="8">
       <w:start w:val="1"/>
       <w:numFmt w:val="bullet"/>
       <w:lvlText w:val=""/>
@@ -1102,96 +1547,99 @@
         <w:ind w:left="6480" w:hanging="360"/>
       </w:pPr>
       <w:rPr>
-        <w:rFonts w:ascii="Wingdings" w:hAnsi="Wingdings" w:hint="default"/>
+        <w:rFonts w:ascii="Wingdings" w:hAnsi="Wingdings" w:cs="Wingdings" w:hint="default"/>
       </w:rPr>
     </w:lvl>
   </w:abstractNum>
-  <w:abstractNum w:abstractNumId="1" w15:restartNumberingAfterBreak="0">
-    <w:nsid w:val="5D3E5698"/>
-    <w:multiLevelType w:val="hybridMultilevel"/>
-    <w:tmpl w:val="30407BCA"/>
-    <w:lvl w:ilvl="0" w:tplc="00FAEBE4">
+  <w:abstractNum w:abstractNumId="3">
+    <w:lvl w:ilvl="0">
       <w:start w:val="1"/>
-      <w:numFmt w:val="decimal"/>
-      <w:lvlText w:val="%1."/>
+      <w:numFmt w:val="none"/>
+      <w:suff w:val="nothing"/>
+      <w:lvlText w:val=""/>
       <w:lvlJc w:val="left"/>
       <w:pPr>
-        <w:ind w:left="1080" w:hanging="360"/>
-      </w:pPr>
-      <w:rPr>
-        <w:rFonts w:hint="default"/>
-      </w:rPr>
+        <w:ind w:left="0" w:hanging="0"/>
+      </w:pPr>
     </w:lvl>
-    <w:lvl w:ilvl="1" w:tplc="18090019" w:tentative="1">
+    <w:lvl w:ilvl="1">
       <w:start w:val="1"/>
-      <w:numFmt w:val="lowerLetter"/>
-      <w:lvlText w:val="%2."/>
+      <w:numFmt w:val="none"/>
+      <w:suff w:val="nothing"/>
+      <w:lvlText w:val=""/>
       <w:lvlJc w:val="left"/>
       <w:pPr>
-        <w:ind w:left="1800" w:hanging="360"/>
+        <w:ind w:left="0" w:hanging="0"/>
       </w:pPr>
     </w:lvl>
-    <w:lvl w:ilvl="2" w:tplc="1809001B" w:tentative="1">
+    <w:lvl w:ilvl="2">
       <w:start w:val="1"/>
-      <w:numFmt w:val="lowerRoman"/>
-      <w:lvlText w:val="%3."/>
-      <w:lvlJc w:val="right"/>
-      <w:pPr>
-        <w:ind w:left="2520" w:hanging="180"/>
+      <w:numFmt w:val="none"/>
+      <w:suff w:val="nothing"/>
+      <w:lvlText w:val=""/>
+      <w:lvlJc w:val="left"/>
+      <w:pPr>
+        <w:ind w:left="0" w:hanging="0"/>
       </w:pPr>
     </w:lvl>
-    <w:lvl w:ilvl="3" w:tplc="1809000F" w:tentative="1">
+    <w:lvl w:ilvl="3">
       <w:start w:val="1"/>
-      <w:numFmt w:val="decimal"/>
-      <w:lvlText w:val="%4."/>
+      <w:numFmt w:val="none"/>
+      <w:suff w:val="nothing"/>
+      <w:lvlText w:val=""/>
       <w:lvlJc w:val="left"/>
       <w:pPr>
-        <w:ind w:left="3240" w:hanging="360"/>
+        <w:ind w:left="0" w:hanging="0"/>
       </w:pPr>
     </w:lvl>
-    <w:lvl w:ilvl="4" w:tplc="18090019" w:tentative="1">
+    <w:lvl w:ilvl="4">
       <w:start w:val="1"/>
-      <w:numFmt w:val="lowerLetter"/>
-      <w:lvlText w:val="%5."/>
+      <w:numFmt w:val="none"/>
+      <w:suff w:val="nothing"/>
+      <w:lvlText w:val=""/>
       <w:lvlJc w:val="left"/>
       <w:pPr>
-        <w:ind w:left="3960" w:hanging="360"/>
+        <w:ind w:left="0" w:hanging="0"/>
       </w:pPr>
     </w:lvl>
-    <w:lvl w:ilvl="5" w:tplc="1809001B" w:tentative="1">
+    <w:lvl w:ilvl="5">
       <w:start w:val="1"/>
-      <w:numFmt w:val="lowerRoman"/>
-      <w:lvlText w:val="%6."/>
-      <w:lvlJc w:val="right"/>
-      <w:pPr>
-        <w:ind w:left="4680" w:hanging="180"/>
+      <w:numFmt w:val="none"/>
+      <w:suff w:val="nothing"/>
+      <w:lvlText w:val=""/>
+      <w:lvlJc w:val="left"/>
+      <w:pPr>
+        <w:ind w:left="0" w:hanging="0"/>
       </w:pPr>
     </w:lvl>
-    <w:lvl w:ilvl="6" w:tplc="1809000F" w:tentative="1">
+    <w:lvl w:ilvl="6">
       <w:start w:val="1"/>
-      <w:numFmt w:val="decimal"/>
-      <w:lvlText w:val="%7."/>
+      <w:numFmt w:val="none"/>
+      <w:suff w:val="nothing"/>
+      <w:lvlText w:val=""/>
       <w:lvlJc w:val="left"/>
       <w:pPr>
-        <w:ind w:left="5400" w:hanging="360"/>
+        <w:ind w:left="0" w:hanging="0"/>
       </w:pPr>
     </w:lvl>
-    <w:lvl w:ilvl="7" w:tplc="18090019" w:tentative="1">
+    <w:lvl w:ilvl="7">
       <w:start w:val="1"/>
-      <w:numFmt w:val="lowerLetter"/>
-      <w:lvlText w:val="%8."/>
+      <w:numFmt w:val="none"/>
+      <w:suff w:val="nothing"/>
+      <w:lvlText w:val=""/>
       <w:lvlJc w:val="left"/>
       <w:pPr>
-        <w:ind w:left="6120" w:hanging="360"/>
+        <w:ind w:left="0" w:hanging="0"/>
       </w:pPr>
     </w:lvl>
-    <w:lvl w:ilvl="8" w:tplc="1809001B" w:tentative="1">
+    <w:lvl w:ilvl="8">
       <w:start w:val="1"/>
-      <w:numFmt w:val="lowerRoman"/>
-      <w:lvlText w:val="%9."/>
-      <w:lvlJc w:val="right"/>
-      <w:pPr>
-        <w:ind w:left="6840" w:hanging="180"/>
+      <w:numFmt w:val="none"/>
+      <w:suff w:val="nothing"/>
+      <w:lvlText w:val=""/>
+      <w:lvlJc w:val="left"/>
+      <w:pPr>
+        <w:ind w:left="0" w:hanging="0"/>
       </w:pPr>
     </w:lvl>
   </w:abstractNum>
@@ -1199,39 +1647,40 @@
     <w:abstractNumId w:val="1"/>
   </w:num>
   <w:num w:numId="2">
-    <w:abstractNumId w:val="0"/>
+    <w:abstractNumId w:val="2"/>
+  </w:num>
+  <w:num w:numId="3">
+    <w:abstractNumId w:val="3"/>
   </w:num>
 </w:numbering>
 </file>
 
 <file path=word/styles.xml><?xml version="1.0" encoding="utf-8"?>
-<w:styles xmlns:mc="http://schemas.openxmlformats.org/markup-compatibility/2006" xmlns:r="http://schemas.openxmlformats.org/officeDocument/2006/relationships" xmlns:w="http://schemas.openxmlformats.org/wordprocessingml/2006/main" xmlns:w14="http://schemas.microsoft.com/office/word/2010/wordml" xmlns:w15="http://schemas.microsoft.com/office/word/2012/wordml" mc:Ignorable="w14 w15">
+<w:styles xmlns:w="http://schemas.openxmlformats.org/wordprocessingml/2006/main" xmlns:w14="http://schemas.microsoft.com/office/word/2010/wordml" xmlns:mc="http://schemas.openxmlformats.org/markup-compatibility/2006" mc:Ignorable="w14">
   <w:docDefaults>
     <w:rPrDefault>
       <w:rPr>
-        <w:rFonts w:asciiTheme="minorHAnsi" w:eastAsiaTheme="minorHAnsi" w:hAnsiTheme="minorHAnsi" w:cstheme="minorBidi"/>
+        <w:rFonts w:ascii="Calibri" w:hAnsi="Calibri" w:eastAsia="Calibri" w:cs="" w:asciiTheme="minorHAnsi" w:cstheme="minorBidi" w:eastAsiaTheme="minorHAnsi" w:hAnsiTheme="minorHAnsi"/>
         <w:sz w:val="22"/>
         <w:szCs w:val="22"/>
         <w:lang w:val="en-IE" w:eastAsia="en-US" w:bidi="ar-SA"/>
       </w:rPr>
     </w:rPrDefault>
     <w:pPrDefault>
-      <w:pPr>
-        <w:spacing w:after="160" w:line="259" w:lineRule="auto"/>
-      </w:pPr>
+      <w:pPr/>
     </w:pPrDefault>
   </w:docDefaults>
   <w:latentStyles w:defLockedState="0" w:defUIPriority="99" w:defSemiHidden="0" w:defUnhideWhenUsed="0" w:defQFormat="0" w:count="371">
     <w:lsdException w:name="Normal" w:uiPriority="0" w:qFormat="1"/>
     <w:lsdException w:name="heading 1" w:uiPriority="9" w:qFormat="1"/>
-    <w:lsdException w:name="heading 2" w:semiHidden="1" w:uiPriority="9" w:unhideWhenUsed="1" w:qFormat="1"/>
-    <w:lsdException w:name="heading 3" w:semiHidden="1" w:uiPriority="9" w:unhideWhenUsed="1" w:qFormat="1"/>
-    <w:lsdException w:name="heading 4" w:semiHidden="1" w:uiPriority="9" w:unhideWhenUsed="1" w:qFormat="1"/>
-    <w:lsdException w:name="heading 5" w:semiHidden="1" w:uiPriority="9" w:unhideWhenUsed="1" w:qFormat="1"/>
-    <w:lsdException w:name="heading 6" w:semiHidden="1" w:uiPriority="9" w:unhideWhenUsed="1" w:qFormat="1"/>
-    <w:lsdException w:name="heading 7" w:semiHidden="1" w:uiPriority="9" w:unhideWhenUsed="1" w:qFormat="1"/>
-    <w:lsdException w:name="heading 8" w:semiHidden="1" w:uiPriority="9" w:unhideWhenUsed="1" w:qFormat="1"/>
-    <w:lsdException w:name="heading 9" w:semiHidden="1" w:uiPriority="9" w:unhideWhenUsed="1" w:qFormat="1"/>
+    <w:lsdException w:name="heading 2" w:uiPriority="9" w:semiHidden="1" w:unhideWhenUsed="1" w:qFormat="1"/>
+    <w:lsdException w:name="heading 3" w:uiPriority="9" w:semiHidden="1" w:unhideWhenUsed="1" w:qFormat="1"/>
+    <w:lsdException w:name="heading 4" w:uiPriority="9" w:semiHidden="1" w:unhideWhenUsed="1" w:qFormat="1"/>
+    <w:lsdException w:name="heading 5" w:uiPriority="9" w:semiHidden="1" w:unhideWhenUsed="1" w:qFormat="1"/>
+    <w:lsdException w:name="heading 6" w:uiPriority="9" w:semiHidden="1" w:unhideWhenUsed="1" w:qFormat="1"/>
+    <w:lsdException w:name="heading 7" w:uiPriority="9" w:semiHidden="1" w:unhideWhenUsed="1" w:qFormat="1"/>
+    <w:lsdException w:name="heading 8" w:uiPriority="9" w:semiHidden="1" w:unhideWhenUsed="1" w:qFormat="1"/>
+    <w:lsdException w:name="heading 9" w:uiPriority="9" w:semiHidden="1" w:unhideWhenUsed="1" w:qFormat="1"/>
     <w:lsdException w:name="index 1" w:semiHidden="1" w:unhideWhenUsed="1"/>
     <w:lsdException w:name="index 2" w:semiHidden="1" w:unhideWhenUsed="1"/>
     <w:lsdException w:name="index 3" w:semiHidden="1" w:unhideWhenUsed="1"/>
@@ -1241,22 +1690,22 @@
     <w:lsdException w:name="index 7" w:semiHidden="1" w:unhideWhenUsed="1"/>
     <w:lsdException w:name="index 8" w:semiHidden="1" w:unhideWhenUsed="1"/>
     <w:lsdException w:name="index 9" w:semiHidden="1" w:unhideWhenUsed="1"/>
-    <w:lsdException w:name="toc 1" w:semiHidden="1" w:uiPriority="39" w:unhideWhenUsed="1"/>
-    <w:lsdException w:name="toc 2" w:semiHidden="1" w:uiPriority="39" w:unhideWhenUsed="1"/>
-    <w:lsdException w:name="toc 3" w:semiHidden="1" w:uiPriority="39" w:unhideWhenUsed="1"/>
-    <w:lsdException w:name="toc 4" w:semiHidden="1" w:uiPriority="39" w:unhideWhenUsed="1"/>
-    <w:lsdException w:name="toc 5" w:semiHidden="1" w:uiPriority="39" w:unhideWhenUsed="1"/>
-    <w:lsdException w:name="toc 6" w:semiHidden="1" w:uiPriority="39" w:unhideWhenUsed="1"/>
-    <w:lsdException w:name="toc 7" w:semiHidden="1" w:uiPriority="39" w:unhideWhenUsed="1"/>
-    <w:lsdException w:name="toc 8" w:semiHidden="1" w:uiPriority="39" w:unhideWhenUsed="1"/>
-    <w:lsdException w:name="toc 9" w:semiHidden="1" w:uiPriority="39" w:unhideWhenUsed="1"/>
+    <w:lsdException w:name="toc 1" w:uiPriority="39" w:semiHidden="1" w:unhideWhenUsed="1"/>
+    <w:lsdException w:name="toc 2" w:uiPriority="39" w:semiHidden="1" w:unhideWhenUsed="1"/>
+    <w:lsdException w:name="toc 3" w:uiPriority="39" w:semiHidden="1" w:unhideWhenUsed="1"/>
+    <w:lsdException w:name="toc 4" w:uiPriority="39" w:semiHidden="1" w:unhideWhenUsed="1"/>
+    <w:lsdException w:name="toc 5" w:uiPriority="39" w:semiHidden="1" w:unhideWhenUsed="1"/>
+    <w:lsdException w:name="toc 6" w:uiPriority="39" w:semiHidden="1" w:unhideWhenUsed="1"/>
+    <w:lsdException w:name="toc 7" w:uiPriority="39" w:semiHidden="1" w:unhideWhenUsed="1"/>
+    <w:lsdException w:name="toc 8" w:uiPriority="39" w:semiHidden="1" w:unhideWhenUsed="1"/>
+    <w:lsdException w:name="toc 9" w:uiPriority="39" w:semiHidden="1" w:unhideWhenUsed="1"/>
     <w:lsdException w:name="Normal Indent" w:semiHidden="1" w:unhideWhenUsed="1"/>
     <w:lsdException w:name="footnote text" w:semiHidden="1" w:unhideWhenUsed="1"/>
     <w:lsdException w:name="annotation text" w:semiHidden="1" w:unhideWhenUsed="1"/>
     <w:lsdException w:name="header" w:semiHidden="1" w:unhideWhenUsed="1"/>
     <w:lsdException w:name="footer" w:semiHidden="1" w:unhideWhenUsed="1"/>
     <w:lsdException w:name="index heading" w:semiHidden="1" w:unhideWhenUsed="1"/>
-    <w:lsdException w:name="caption" w:semiHidden="1" w:uiPriority="35" w:unhideWhenUsed="1" w:qFormat="1"/>
+    <w:lsdException w:name="caption" w:uiPriority="35" w:semiHidden="1" w:unhideWhenUsed="1" w:qFormat="1"/>
     <w:lsdException w:name="table of figures" w:semiHidden="1" w:unhideWhenUsed="1"/>
     <w:lsdException w:name="envelope address" w:semiHidden="1" w:unhideWhenUsed="1"/>
     <w:lsdException w:name="envelope return" w:semiHidden="1" w:unhideWhenUsed="1"/>
@@ -1287,7 +1736,7 @@
     <w:lsdException w:name="Title" w:uiPriority="10" w:qFormat="1"/>
     <w:lsdException w:name="Closing" w:semiHidden="1" w:unhideWhenUsed="1"/>
     <w:lsdException w:name="Signature" w:semiHidden="1" w:unhideWhenUsed="1"/>
-    <w:lsdException w:name="Default Paragraph Font" w:semiHidden="1" w:uiPriority="1" w:unhideWhenUsed="1"/>
+    <w:lsdException w:name="Default Paragraph Font" w:uiPriority="1" w:semiHidden="1" w:unhideWhenUsed="1"/>
     <w:lsdException w:name="Body Text" w:semiHidden="1" w:unhideWhenUsed="1"/>
     <w:lsdException w:name="Body Text Indent" w:semiHidden="1" w:unhideWhenUsed="1"/>
     <w:lsdException w:name="List Continue" w:semiHidden="1" w:unhideWhenUsed="1"/>
@@ -1487,8 +1936,8 @@
     <w:lsdException w:name="Subtle Reference" w:uiPriority="31" w:qFormat="1"/>
     <w:lsdException w:name="Intense Reference" w:uiPriority="32" w:qFormat="1"/>
     <w:lsdException w:name="Book Title" w:uiPriority="33" w:qFormat="1"/>
-    <w:lsdException w:name="Bibliography" w:semiHidden="1" w:uiPriority="37" w:unhideWhenUsed="1"/>
-    <w:lsdException w:name="TOC Heading" w:semiHidden="1" w:uiPriority="39" w:unhideWhenUsed="1" w:qFormat="1"/>
+    <w:lsdException w:name="Bibliography" w:uiPriority="37" w:semiHidden="1" w:unhideWhenUsed="1"/>
+    <w:lsdException w:name="TOC Heading" w:uiPriority="39" w:semiHidden="1" w:unhideWhenUsed="1" w:qFormat="1"/>
     <w:lsdException w:name="Plain Table 1" w:uiPriority="41"/>
     <w:lsdException w:name="Plain Table 2" w:uiPriority="42"/>
     <w:lsdException w:name="Plain Table 3" w:uiPriority="43"/>
@@ -1594,102 +2043,374 @@
     <w:lsdException w:name="List Table 6 Colorful Accent 6" w:uiPriority="51"/>
     <w:lsdException w:name="List Table 7 Colorful Accent 6" w:uiPriority="52"/>
   </w:latentStyles>
-  <w:style w:type="paragraph" w:default="1" w:styleId="Normal">
+  <w:style w:type="paragraph" w:styleId="Normal" w:default="1">
     <w:name w:val="Normal"/>
     <w:qFormat/>
+    <w:pPr>
+      <w:widowControl/>
+      <w:bidi w:val="0"/>
+      <w:spacing w:lineRule="auto" w:line="259" w:before="0" w:after="160"/>
+      <w:jc w:val="left"/>
+    </w:pPr>
+    <w:rPr>
+      <w:rFonts w:ascii="Calibri" w:hAnsi="Calibri" w:eastAsia="Calibri" w:cs="" w:asciiTheme="minorHAnsi" w:cstheme="minorBidi" w:eastAsiaTheme="minorHAnsi" w:hAnsiTheme="minorHAnsi"/>
+      <w:color w:val="auto"/>
+      <w:kern w:val="0"/>
+      <w:sz w:val="22"/>
+      <w:szCs w:val="22"/>
+      <w:lang w:val="en-IE" w:eastAsia="en-US" w:bidi="ar-SA"/>
+    </w:rPr>
   </w:style>
   <w:style w:type="paragraph" w:styleId="Heading1">
-    <w:name w:val="heading 1"/>
+    <w:name w:val="Heading 1"/>
     <w:basedOn w:val="Normal"/>
     <w:next w:val="Normal"/>
     <w:link w:val="Heading1Char"/>
     <w:uiPriority w:val="9"/>
     <w:qFormat/>
-    <w:rsid w:val="003A268A"/>
+    <w:rsid w:val="003a268a"/>
     <w:pPr>
-      <w:keepNext/>
+      <w:keepNext w:val="true"/>
       <w:keepLines/>
       <w:spacing w:before="240" w:after="0"/>
       <w:outlineLvl w:val="0"/>
     </w:pPr>
     <w:rPr>
-      <w:rFonts w:asciiTheme="majorHAnsi" w:eastAsiaTheme="majorEastAsia" w:hAnsiTheme="majorHAnsi" w:cstheme="majorBidi"/>
-      <w:color w:val="2E74B5" w:themeColor="accent1" w:themeShade="BF"/>
+      <w:rFonts w:ascii="Calibri Light" w:hAnsi="Calibri Light" w:eastAsia="宋体" w:cs="" w:asciiTheme="majorHAnsi" w:cstheme="majorBidi" w:eastAsiaTheme="majorEastAsia" w:hAnsiTheme="majorHAnsi"/>
+      <w:color w:val="2E74B5" w:themeColor="accent1" w:themeShade="bf"/>
       <w:sz w:val="32"/>
       <w:szCs w:val="32"/>
     </w:rPr>
   </w:style>
   <w:style w:type="paragraph" w:styleId="Heading2">
-    <w:name w:val="heading 2"/>
+    <w:name w:val="Heading 2"/>
     <w:basedOn w:val="Normal"/>
     <w:next w:val="Normal"/>
     <w:link w:val="Heading2Char"/>
     <w:uiPriority w:val="9"/>
     <w:unhideWhenUsed/>
     <w:qFormat/>
-    <w:rsid w:val="007E47DF"/>
+    <w:rsid w:val="007e47df"/>
     <w:pPr>
-      <w:keepNext/>
+      <w:keepNext w:val="true"/>
       <w:keepLines/>
       <w:spacing w:before="40" w:after="0"/>
       <w:outlineLvl w:val="1"/>
     </w:pPr>
     <w:rPr>
-      <w:rFonts w:asciiTheme="majorHAnsi" w:eastAsiaTheme="majorEastAsia" w:hAnsiTheme="majorHAnsi" w:cstheme="majorBidi"/>
-      <w:color w:val="2E74B5" w:themeColor="accent1" w:themeShade="BF"/>
+      <w:rFonts w:ascii="Calibri Light" w:hAnsi="Calibri Light" w:eastAsia="宋体" w:cs="" w:asciiTheme="majorHAnsi" w:cstheme="majorBidi" w:eastAsiaTheme="majorEastAsia" w:hAnsiTheme="majorHAnsi"/>
+      <w:color w:val="2E74B5" w:themeColor="accent1" w:themeShade="bf"/>
       <w:sz w:val="26"/>
       <w:szCs w:val="26"/>
     </w:rPr>
   </w:style>
   <w:style w:type="paragraph" w:styleId="Heading3">
-    <w:name w:val="heading 3"/>
+    <w:name w:val="Heading 3"/>
     <w:basedOn w:val="Normal"/>
     <w:next w:val="Normal"/>
     <w:link w:val="Heading3Char"/>
     <w:uiPriority w:val="9"/>
     <w:unhideWhenUsed/>
     <w:qFormat/>
-    <w:rsid w:val="003A268A"/>
+    <w:rsid w:val="003a268a"/>
     <w:pPr>
-      <w:keepNext/>
+      <w:keepNext w:val="true"/>
       <w:keepLines/>
       <w:spacing w:before="40" w:after="0"/>
       <w:outlineLvl w:val="2"/>
     </w:pPr>
     <w:rPr>
-      <w:rFonts w:asciiTheme="majorHAnsi" w:eastAsiaTheme="majorEastAsia" w:hAnsiTheme="majorHAnsi" w:cstheme="majorBidi"/>
-      <w:color w:val="1F4D78" w:themeColor="accent1" w:themeShade="7F"/>
+      <w:rFonts w:ascii="Calibri Light" w:hAnsi="Calibri Light" w:eastAsia="宋体" w:cs="" w:asciiTheme="majorHAnsi" w:cstheme="majorBidi" w:eastAsiaTheme="majorEastAsia" w:hAnsiTheme="majorHAnsi"/>
+      <w:color w:val="1F4D78" w:themeColor="accent1" w:themeShade="7f"/>
       <w:sz w:val="24"/>
       <w:szCs w:val="24"/>
     </w:rPr>
   </w:style>
   <w:style w:type="paragraph" w:styleId="Heading4">
-    <w:name w:val="heading 4"/>
+    <w:name w:val="Heading 4"/>
     <w:basedOn w:val="Normal"/>
     <w:next w:val="Normal"/>
     <w:link w:val="Heading4Char"/>
     <w:uiPriority w:val="9"/>
     <w:unhideWhenUsed/>
     <w:qFormat/>
-    <w:rsid w:val="00374C6B"/>
+    <w:rsid w:val="00374c6b"/>
     <w:pPr>
-      <w:keepNext/>
+      <w:keepNext w:val="true"/>
       <w:keepLines/>
       <w:spacing w:before="40" w:after="0"/>
       <w:outlineLvl w:val="3"/>
     </w:pPr>
     <w:rPr>
-      <w:rFonts w:asciiTheme="majorHAnsi" w:eastAsiaTheme="majorEastAsia" w:hAnsiTheme="majorHAnsi" w:cstheme="majorBidi"/>
+      <w:rFonts w:ascii="Calibri Light" w:hAnsi="Calibri Light" w:eastAsia="宋体" w:cs="" w:asciiTheme="majorHAnsi" w:cstheme="majorBidi" w:eastAsiaTheme="majorEastAsia" w:hAnsiTheme="majorHAnsi"/>
       <w:i/>
       <w:iCs/>
-      <w:color w:val="2E74B5" w:themeColor="accent1" w:themeShade="BF"/>
+      <w:color w:val="2E74B5" w:themeColor="accent1" w:themeShade="bf"/>
     </w:rPr>
   </w:style>
-  <w:style w:type="character" w:default="1" w:styleId="DefaultParagraphFont">
+  <w:style w:type="character" w:styleId="DefaultParagraphFont" w:default="1">
     <w:name w:val="Default Paragraph Font"/>
     <w:uiPriority w:val="1"/>
     <w:semiHidden/>
     <w:unhideWhenUsed/>
+    <w:qFormat/>
+    <w:rPr/>
+  </w:style>
+  <w:style w:type="character" w:styleId="TitleChar" w:customStyle="1">
+    <w:name w:val="Title Char"/>
+    <w:basedOn w:val="DefaultParagraphFont"/>
+    <w:link w:val="Title"/>
+    <w:uiPriority w:val="10"/>
+    <w:qFormat/>
+    <w:rsid w:val="007e47df"/>
+    <w:rPr>
+      <w:rFonts w:ascii="Calibri Light" w:hAnsi="Calibri Light" w:eastAsia="宋体" w:cs="" w:asciiTheme="majorHAnsi" w:cstheme="majorBidi" w:eastAsiaTheme="majorEastAsia" w:hAnsiTheme="majorHAnsi"/>
+      <w:spacing w:val="-10"/>
+      <w:kern w:val="2"/>
+      <w:sz w:val="56"/>
+      <w:szCs w:val="56"/>
+    </w:rPr>
+  </w:style>
+  <w:style w:type="character" w:styleId="Heading2Char" w:customStyle="1">
+    <w:name w:val="Heading 2 Char"/>
+    <w:basedOn w:val="DefaultParagraphFont"/>
+    <w:link w:val="Heading2"/>
+    <w:uiPriority w:val="9"/>
+    <w:qFormat/>
+    <w:rsid w:val="007e47df"/>
+    <w:rPr>
+      <w:rFonts w:ascii="Calibri Light" w:hAnsi="Calibri Light" w:eastAsia="宋体" w:cs="" w:asciiTheme="majorHAnsi" w:cstheme="majorBidi" w:eastAsiaTheme="majorEastAsia" w:hAnsiTheme="majorHAnsi"/>
+      <w:color w:val="2E74B5" w:themeColor="accent1" w:themeShade="bf"/>
+      <w:sz w:val="26"/>
+      <w:szCs w:val="26"/>
+    </w:rPr>
+  </w:style>
+  <w:style w:type="character" w:styleId="InternetLink">
+    <w:name w:val="Internet Link"/>
+    <w:basedOn w:val="DefaultParagraphFont"/>
+    <w:uiPriority w:val="99"/>
+    <w:unhideWhenUsed/>
+    <w:rsid w:val="007e47df"/>
+    <w:rPr>
+      <w:color w:val="0563C1" w:themeColor="hyperlink"/>
+      <w:u w:val="single"/>
+    </w:rPr>
+  </w:style>
+  <w:style w:type="character" w:styleId="Heading1Char" w:customStyle="1">
+    <w:name w:val="Heading 1 Char"/>
+    <w:basedOn w:val="DefaultParagraphFont"/>
+    <w:link w:val="Heading1"/>
+    <w:uiPriority w:val="9"/>
+    <w:qFormat/>
+    <w:rsid w:val="003a268a"/>
+    <w:rPr>
+      <w:rFonts w:ascii="Calibri Light" w:hAnsi="Calibri Light" w:eastAsia="宋体" w:cs="" w:asciiTheme="majorHAnsi" w:cstheme="majorBidi" w:eastAsiaTheme="majorEastAsia" w:hAnsiTheme="majorHAnsi"/>
+      <w:color w:val="2E74B5" w:themeColor="accent1" w:themeShade="bf"/>
+      <w:sz w:val="32"/>
+      <w:szCs w:val="32"/>
+    </w:rPr>
+  </w:style>
+  <w:style w:type="character" w:styleId="Heading3Char" w:customStyle="1">
+    <w:name w:val="Heading 3 Char"/>
+    <w:basedOn w:val="DefaultParagraphFont"/>
+    <w:link w:val="Heading3"/>
+    <w:uiPriority w:val="9"/>
+    <w:qFormat/>
+    <w:rsid w:val="003a268a"/>
+    <w:rPr>
+      <w:rFonts w:ascii="Calibri Light" w:hAnsi="Calibri Light" w:eastAsia="宋体" w:cs="" w:asciiTheme="majorHAnsi" w:cstheme="majorBidi" w:eastAsiaTheme="majorEastAsia" w:hAnsiTheme="majorHAnsi"/>
+      <w:color w:val="1F4D78" w:themeColor="accent1" w:themeShade="7f"/>
+      <w:sz w:val="24"/>
+      <w:szCs w:val="24"/>
+    </w:rPr>
+  </w:style>
+  <w:style w:type="character" w:styleId="Heading4Char" w:customStyle="1">
+    <w:name w:val="Heading 4 Char"/>
+    <w:basedOn w:val="DefaultParagraphFont"/>
+    <w:link w:val="Heading4"/>
+    <w:uiPriority w:val="9"/>
+    <w:qFormat/>
+    <w:rsid w:val="00374c6b"/>
+    <w:rPr>
+      <w:rFonts w:ascii="Calibri Light" w:hAnsi="Calibri Light" w:eastAsia="宋体" w:cs="" w:asciiTheme="majorHAnsi" w:cstheme="majorBidi" w:eastAsiaTheme="majorEastAsia" w:hAnsiTheme="majorHAnsi"/>
+      <w:i/>
+      <w:iCs/>
+      <w:color w:val="2E74B5" w:themeColor="accent1" w:themeShade="bf"/>
+    </w:rPr>
+  </w:style>
+  <w:style w:type="character" w:styleId="HeaderChar" w:customStyle="1">
+    <w:name w:val="Header Char"/>
+    <w:basedOn w:val="DefaultParagraphFont"/>
+    <w:link w:val="Header"/>
+    <w:uiPriority w:val="99"/>
+    <w:qFormat/>
+    <w:rsid w:val="00541ce8"/>
+    <w:rPr/>
+  </w:style>
+  <w:style w:type="character" w:styleId="FooterChar" w:customStyle="1">
+    <w:name w:val="Footer Char"/>
+    <w:basedOn w:val="DefaultParagraphFont"/>
+    <w:link w:val="Footer"/>
+    <w:uiPriority w:val="99"/>
+    <w:qFormat/>
+    <w:rsid w:val="00541ce8"/>
+    <w:rPr/>
+  </w:style>
+  <w:style w:type="character" w:styleId="ListLabel1">
+    <w:name w:val="ListLabel 1"/>
+    <w:qFormat/>
+    <w:rPr>
+      <w:rFonts w:cs="Courier New"/>
+    </w:rPr>
+  </w:style>
+  <w:style w:type="character" w:styleId="ListLabel2">
+    <w:name w:val="ListLabel 2"/>
+    <w:qFormat/>
+    <w:rPr>
+      <w:rFonts w:cs="Courier New"/>
+    </w:rPr>
+  </w:style>
+  <w:style w:type="character" w:styleId="ListLabel3">
+    <w:name w:val="ListLabel 3"/>
+    <w:qFormat/>
+    <w:rPr>
+      <w:rFonts w:cs="Courier New"/>
+    </w:rPr>
+  </w:style>
+  <w:style w:type="character" w:styleId="ListLabel4">
+    <w:name w:val="ListLabel 4"/>
+    <w:qFormat/>
+    <w:rPr/>
+  </w:style>
+  <w:style w:type="paragraph" w:styleId="Heading">
+    <w:name w:val="Heading"/>
+    <w:basedOn w:val="Normal"/>
+    <w:next w:val="TextBody"/>
+    <w:qFormat/>
+    <w:pPr>
+      <w:keepNext w:val="true"/>
+      <w:spacing w:before="240" w:after="120"/>
+    </w:pPr>
+    <w:rPr>
+      <w:rFonts w:ascii="Liberation Sans" w:hAnsi="Liberation Sans" w:eastAsia="Noto Sans CJK SC Regular" w:cs="Lohit Devanagari"/>
+      <w:sz w:val="28"/>
+      <w:szCs w:val="28"/>
+    </w:rPr>
+  </w:style>
+  <w:style w:type="paragraph" w:styleId="TextBody">
+    <w:name w:val="Body Text"/>
+    <w:basedOn w:val="Normal"/>
+    <w:pPr>
+      <w:spacing w:lineRule="auto" w:line="276" w:before="0" w:after="140"/>
+    </w:pPr>
+    <w:rPr/>
+  </w:style>
+  <w:style w:type="paragraph" w:styleId="List">
+    <w:name w:val="List"/>
+    <w:basedOn w:val="TextBody"/>
+    <w:pPr/>
+    <w:rPr>
+      <w:rFonts w:cs="Lohit Devanagari"/>
+    </w:rPr>
+  </w:style>
+  <w:style w:type="paragraph" w:styleId="Caption">
+    <w:name w:val="Caption"/>
+    <w:basedOn w:val="Normal"/>
+    <w:qFormat/>
+    <w:pPr>
+      <w:suppressLineNumbers/>
+      <w:spacing w:before="120" w:after="120"/>
+    </w:pPr>
+    <w:rPr>
+      <w:rFonts w:cs="Lohit Devanagari"/>
+      <w:i/>
+      <w:iCs/>
+      <w:sz w:val="24"/>
+      <w:szCs w:val="24"/>
+    </w:rPr>
+  </w:style>
+  <w:style w:type="paragraph" w:styleId="Index">
+    <w:name w:val="Index"/>
+    <w:basedOn w:val="Normal"/>
+    <w:qFormat/>
+    <w:pPr>
+      <w:suppressLineNumbers/>
+    </w:pPr>
+    <w:rPr>
+      <w:rFonts w:cs="Lohit Devanagari"/>
+    </w:rPr>
+  </w:style>
+  <w:style w:type="paragraph" w:styleId="Title">
+    <w:name w:val="Title"/>
+    <w:basedOn w:val="Normal"/>
+    <w:next w:val="Normal"/>
+    <w:link w:val="TitleChar"/>
+    <w:uiPriority w:val="10"/>
+    <w:qFormat/>
+    <w:rsid w:val="007e47df"/>
+    <w:pPr>
+      <w:spacing w:lineRule="auto" w:line="240" w:before="0" w:after="0"/>
+      <w:contextualSpacing/>
+    </w:pPr>
+    <w:rPr>
+      <w:rFonts w:ascii="Calibri Light" w:hAnsi="Calibri Light" w:eastAsia="宋体" w:cs="" w:asciiTheme="majorHAnsi" w:cstheme="majorBidi" w:eastAsiaTheme="majorEastAsia" w:hAnsiTheme="majorHAnsi"/>
+      <w:spacing w:val="-10"/>
+      <w:kern w:val="2"/>
+      <w:sz w:val="56"/>
+      <w:szCs w:val="56"/>
+    </w:rPr>
+  </w:style>
+  <w:style w:type="paragraph" w:styleId="ListParagraph">
+    <w:name w:val="List Paragraph"/>
+    <w:basedOn w:val="Normal"/>
+    <w:uiPriority w:val="34"/>
+    <w:qFormat/>
+    <w:rsid w:val="00534a5d"/>
+    <w:pPr>
+      <w:spacing w:before="0" w:after="160"/>
+      <w:ind w:left="720" w:hanging="0"/>
+      <w:contextualSpacing/>
+    </w:pPr>
+    <w:rPr/>
+  </w:style>
+  <w:style w:type="paragraph" w:styleId="Header">
+    <w:name w:val="Header"/>
+    <w:basedOn w:val="Normal"/>
+    <w:link w:val="HeaderChar"/>
+    <w:uiPriority w:val="99"/>
+    <w:unhideWhenUsed/>
+    <w:rsid w:val="00541ce8"/>
+    <w:pPr>
+      <w:tabs>
+        <w:tab w:val="center" w:pos="4513" w:leader="none"/>
+        <w:tab w:val="right" w:pos="9026" w:leader="none"/>
+      </w:tabs>
+      <w:spacing w:lineRule="auto" w:line="240" w:before="0" w:after="0"/>
+    </w:pPr>
+    <w:rPr/>
+  </w:style>
+  <w:style w:type="paragraph" w:styleId="Footer">
+    <w:name w:val="Footer"/>
+    <w:basedOn w:val="Normal"/>
+    <w:link w:val="FooterChar"/>
+    <w:uiPriority w:val="99"/>
+    <w:unhideWhenUsed/>
+    <w:rsid w:val="00541ce8"/>
+    <w:pPr>
+      <w:tabs>
+        <w:tab w:val="center" w:pos="4513" w:leader="none"/>
+        <w:tab w:val="right" w:pos="9026" w:leader="none"/>
+      </w:tabs>
+      <w:spacing w:lineRule="auto" w:line="240" w:before="0" w:after="0"/>
+    </w:pPr>
+    <w:rPr/>
+  </w:style>
+  <w:style w:type="numbering" w:styleId="NoList" w:default="1">
+    <w:name w:val="No List"/>
+    <w:uiPriority w:val="99"/>
+    <w:semiHidden/>
+    <w:unhideWhenUsed/>
+    <w:qFormat/>
   </w:style>
   <w:style w:type="table" w:default="1" w:styleId="TableNormal">
     <w:name w:val="Normal Table"/>
@@ -1705,164 +2426,6 @@
         <w:right w:w="108" w:type="dxa"/>
       </w:tblCellMar>
     </w:tblPr>
-  </w:style>
-  <w:style w:type="numbering" w:default="1" w:styleId="NoList">
-    <w:name w:val="No List"/>
-    <w:uiPriority w:val="99"/>
-    <w:semiHidden/>
-    <w:unhideWhenUsed/>
-  </w:style>
-  <w:style w:type="paragraph" w:styleId="Title">
-    <w:name w:val="Title"/>
-    <w:basedOn w:val="Normal"/>
-    <w:next w:val="Normal"/>
-    <w:link w:val="TitleChar"/>
-    <w:uiPriority w:val="10"/>
-    <w:qFormat/>
-    <w:rsid w:val="007E47DF"/>
-    <w:pPr>
-      <w:spacing w:after="0" w:line="240" w:lineRule="auto"/>
-      <w:contextualSpacing/>
-    </w:pPr>
-    <w:rPr>
-      <w:rFonts w:asciiTheme="majorHAnsi" w:eastAsiaTheme="majorEastAsia" w:hAnsiTheme="majorHAnsi" w:cstheme="majorBidi"/>
-      <w:spacing w:val="-10"/>
-      <w:kern w:val="28"/>
-      <w:sz w:val="56"/>
-      <w:szCs w:val="56"/>
-    </w:rPr>
-  </w:style>
-  <w:style w:type="character" w:customStyle="1" w:styleId="TitleChar">
-    <w:name w:val="Title Char"/>
-    <w:basedOn w:val="DefaultParagraphFont"/>
-    <w:link w:val="Title"/>
-    <w:uiPriority w:val="10"/>
-    <w:rsid w:val="007E47DF"/>
-    <w:rPr>
-      <w:rFonts w:asciiTheme="majorHAnsi" w:eastAsiaTheme="majorEastAsia" w:hAnsiTheme="majorHAnsi" w:cstheme="majorBidi"/>
-      <w:spacing w:val="-10"/>
-      <w:kern w:val="28"/>
-      <w:sz w:val="56"/>
-      <w:szCs w:val="56"/>
-    </w:rPr>
-  </w:style>
-  <w:style w:type="character" w:customStyle="1" w:styleId="Heading2Char">
-    <w:name w:val="Heading 2 Char"/>
-    <w:basedOn w:val="DefaultParagraphFont"/>
-    <w:link w:val="Heading2"/>
-    <w:uiPriority w:val="9"/>
-    <w:rsid w:val="007E47DF"/>
-    <w:rPr>
-      <w:rFonts w:asciiTheme="majorHAnsi" w:eastAsiaTheme="majorEastAsia" w:hAnsiTheme="majorHAnsi" w:cstheme="majorBidi"/>
-      <w:color w:val="2E74B5" w:themeColor="accent1" w:themeShade="BF"/>
-      <w:sz w:val="26"/>
-      <w:szCs w:val="26"/>
-    </w:rPr>
-  </w:style>
-  <w:style w:type="character" w:styleId="Hyperlink">
-    <w:name w:val="Hyperlink"/>
-    <w:basedOn w:val="DefaultParagraphFont"/>
-    <w:uiPriority w:val="99"/>
-    <w:unhideWhenUsed/>
-    <w:rsid w:val="007E47DF"/>
-    <w:rPr>
-      <w:color w:val="0563C1" w:themeColor="hyperlink"/>
-      <w:u w:val="single"/>
-    </w:rPr>
-  </w:style>
-  <w:style w:type="character" w:customStyle="1" w:styleId="Heading1Char">
-    <w:name w:val="Heading 1 Char"/>
-    <w:basedOn w:val="DefaultParagraphFont"/>
-    <w:link w:val="Heading1"/>
-    <w:uiPriority w:val="9"/>
-    <w:rsid w:val="003A268A"/>
-    <w:rPr>
-      <w:rFonts w:asciiTheme="majorHAnsi" w:eastAsiaTheme="majorEastAsia" w:hAnsiTheme="majorHAnsi" w:cstheme="majorBidi"/>
-      <w:color w:val="2E74B5" w:themeColor="accent1" w:themeShade="BF"/>
-      <w:sz w:val="32"/>
-      <w:szCs w:val="32"/>
-    </w:rPr>
-  </w:style>
-  <w:style w:type="character" w:customStyle="1" w:styleId="Heading3Char">
-    <w:name w:val="Heading 3 Char"/>
-    <w:basedOn w:val="DefaultParagraphFont"/>
-    <w:link w:val="Heading3"/>
-    <w:uiPriority w:val="9"/>
-    <w:rsid w:val="003A268A"/>
-    <w:rPr>
-      <w:rFonts w:asciiTheme="majorHAnsi" w:eastAsiaTheme="majorEastAsia" w:hAnsiTheme="majorHAnsi" w:cstheme="majorBidi"/>
-      <w:color w:val="1F4D78" w:themeColor="accent1" w:themeShade="7F"/>
-      <w:sz w:val="24"/>
-      <w:szCs w:val="24"/>
-    </w:rPr>
-  </w:style>
-  <w:style w:type="paragraph" w:styleId="ListParagraph">
-    <w:name w:val="List Paragraph"/>
-    <w:basedOn w:val="Normal"/>
-    <w:uiPriority w:val="34"/>
-    <w:qFormat/>
-    <w:rsid w:val="00534A5D"/>
-    <w:pPr>
-      <w:ind w:left="720"/>
-      <w:contextualSpacing/>
-    </w:pPr>
-  </w:style>
-  <w:style w:type="character" w:customStyle="1" w:styleId="Heading4Char">
-    <w:name w:val="Heading 4 Char"/>
-    <w:basedOn w:val="DefaultParagraphFont"/>
-    <w:link w:val="Heading4"/>
-    <w:uiPriority w:val="9"/>
-    <w:rsid w:val="00374C6B"/>
-    <w:rPr>
-      <w:rFonts w:asciiTheme="majorHAnsi" w:eastAsiaTheme="majorEastAsia" w:hAnsiTheme="majorHAnsi" w:cstheme="majorBidi"/>
-      <w:i/>
-      <w:iCs/>
-      <w:color w:val="2E74B5" w:themeColor="accent1" w:themeShade="BF"/>
-    </w:rPr>
-  </w:style>
-  <w:style w:type="paragraph" w:styleId="Header">
-    <w:name w:val="header"/>
-    <w:basedOn w:val="Normal"/>
-    <w:link w:val="HeaderChar"/>
-    <w:uiPriority w:val="99"/>
-    <w:unhideWhenUsed/>
-    <w:rsid w:val="00541CE8"/>
-    <w:pPr>
-      <w:tabs>
-        <w:tab w:val="center" w:pos="4513"/>
-        <w:tab w:val="right" w:pos="9026"/>
-      </w:tabs>
-      <w:spacing w:after="0" w:line="240" w:lineRule="auto"/>
-    </w:pPr>
-  </w:style>
-  <w:style w:type="character" w:customStyle="1" w:styleId="HeaderChar">
-    <w:name w:val="Header Char"/>
-    <w:basedOn w:val="DefaultParagraphFont"/>
-    <w:link w:val="Header"/>
-    <w:uiPriority w:val="99"/>
-    <w:rsid w:val="00541CE8"/>
-  </w:style>
-  <w:style w:type="paragraph" w:styleId="Footer">
-    <w:name w:val="footer"/>
-    <w:basedOn w:val="Normal"/>
-    <w:link w:val="FooterChar"/>
-    <w:uiPriority w:val="99"/>
-    <w:unhideWhenUsed/>
-    <w:rsid w:val="00541CE8"/>
-    <w:pPr>
-      <w:tabs>
-        <w:tab w:val="center" w:pos="4513"/>
-        <w:tab w:val="right" w:pos="9026"/>
-      </w:tabs>
-      <w:spacing w:after="0" w:line="240" w:lineRule="auto"/>
-    </w:pPr>
-  </w:style>
-  <w:style w:type="character" w:customStyle="1" w:styleId="FooterChar">
-    <w:name w:val="Footer Char"/>
-    <w:basedOn w:val="DefaultParagraphFont"/>
-    <w:link w:val="Footer"/>
-    <w:uiPriority w:val="99"/>
-    <w:rsid w:val="00541CE8"/>
   </w:style>
 </w:styles>
 </file>

</xml_diff>